<commit_message>
SRS Update: can't do spline interpolation with non-injective functions
</commit_message>
<xml_diff>
--- a/specs/SRS/Partes Incompletas/Daniel Quintini/SRS-3-2014-05-14.docx
+++ b/specs/SRS/Partes Incompletas/Daniel Quintini/SRS-3-2014-05-14.docx
@@ -302,8 +302,6 @@
         </w:rPr>
         <w:t>14</w:t>
       </w:r>
-      <w:bookmarkStart w:id="0" w:name="_GoBack"/>
-      <w:bookmarkEnd w:id="0"/>
       <w:r>
         <w:rPr>
           <w:sz w:val="24"/>
@@ -332,12 +330,12 @@
       <w:pPr>
         <w:pStyle w:val="TOCEntry"/>
       </w:pPr>
-      <w:bookmarkStart w:id="1" w:name="_Toc387853615"/>
+      <w:bookmarkStart w:id="0" w:name="_Toc387853615"/>
       <w:r>
         <w:lastRenderedPageBreak/>
         <w:t>Revision History</w:t>
       </w:r>
-      <w:bookmarkEnd w:id="1"/>
+      <w:bookmarkEnd w:id="0"/>
     </w:p>
     <w:tbl>
       <w:tblPr>
@@ -612,12 +610,12 @@
       <w:pPr>
         <w:pStyle w:val="TOCEntry"/>
       </w:pPr>
-      <w:bookmarkStart w:id="2" w:name="_Toc387853616"/>
+      <w:bookmarkStart w:id="1" w:name="_Toc387853616"/>
       <w:r>
         <w:lastRenderedPageBreak/>
         <w:t>Table of Contents</w:t>
       </w:r>
-      <w:bookmarkEnd w:id="2"/>
+      <w:bookmarkEnd w:id="1"/>
     </w:p>
     <w:p>
       <w:pPr>
@@ -2178,29 +2176,29 @@
         <w:spacing w:line="480" w:lineRule="auto"/>
         <w:jc w:val="center"/>
       </w:pPr>
-      <w:bookmarkStart w:id="3" w:name="_Toc439994665"/>
-      <w:bookmarkStart w:id="4" w:name="_Ref378084938"/>
-      <w:bookmarkStart w:id="5" w:name="_Toc387853617"/>
+      <w:bookmarkStart w:id="2" w:name="_Toc439994665"/>
+      <w:bookmarkStart w:id="3" w:name="_Ref378084938"/>
+      <w:bookmarkStart w:id="4" w:name="_Toc387853617"/>
       <w:r>
         <w:lastRenderedPageBreak/>
         <w:t>Introduction</w:t>
       </w:r>
+      <w:bookmarkEnd w:id="2"/>
       <w:bookmarkEnd w:id="3"/>
       <w:bookmarkEnd w:id="4"/>
-      <w:bookmarkEnd w:id="5"/>
     </w:p>
     <w:p>
       <w:pPr>
         <w:pStyle w:val="Heading2"/>
         <w:spacing w:line="480" w:lineRule="auto"/>
       </w:pPr>
-      <w:bookmarkStart w:id="6" w:name="_Toc439994667"/>
-      <w:bookmarkStart w:id="7" w:name="_Toc387853618"/>
+      <w:bookmarkStart w:id="5" w:name="_Toc439994667"/>
+      <w:bookmarkStart w:id="6" w:name="_Toc387853618"/>
       <w:r>
         <w:t>Purpose</w:t>
       </w:r>
+      <w:bookmarkEnd w:id="5"/>
       <w:bookmarkEnd w:id="6"/>
-      <w:bookmarkEnd w:id="7"/>
       <w:r>
         <w:t xml:space="preserve"> </w:t>
       </w:r>
@@ -2756,13 +2754,13 @@
         <w:pStyle w:val="Heading2"/>
         <w:spacing w:line="480" w:lineRule="auto"/>
       </w:pPr>
-      <w:bookmarkStart w:id="8" w:name="_Toc439994670"/>
-      <w:bookmarkStart w:id="9" w:name="_Toc387853619"/>
+      <w:bookmarkStart w:id="7" w:name="_Toc439994670"/>
+      <w:bookmarkStart w:id="8" w:name="_Toc387853619"/>
       <w:r>
         <w:t>Product Scope</w:t>
       </w:r>
+      <w:bookmarkEnd w:id="7"/>
       <w:bookmarkEnd w:id="8"/>
-      <w:bookmarkEnd w:id="9"/>
     </w:p>
     <w:p>
       <w:pPr>
@@ -4089,6 +4087,15 @@
         </w:rPr>
         <w:t xml:space="preserve"> a data file (MAT).</w:t>
       </w:r>
+      <w:r>
+        <w:rPr>
+          <w:rFonts w:ascii="Times New Roman" w:hAnsi="Times New Roman"/>
+          <w:i w:val="0"/>
+          <w:sz w:val="24"/>
+          <w:szCs w:val="24"/>
+        </w:rPr>
+        <w:t xml:space="preserve"> The spline interpolation only works for injective functions.</w:t>
+      </w:r>
     </w:p>
     <w:p>
       <w:pPr>
@@ -4282,7 +4289,6 @@
           <w:sz w:val="24"/>
           <w:szCs w:val="24"/>
         </w:rPr>
-        <w:lastRenderedPageBreak/>
         <w:t>PlasmaGraph can highly improve productivity at the lab</w:t>
       </w:r>
       <w:r>
@@ -4643,12 +4649,12 @@
         <w:pStyle w:val="Heading2"/>
         <w:spacing w:line="360" w:lineRule="auto"/>
       </w:pPr>
-      <w:bookmarkStart w:id="10" w:name="_Toc387853620"/>
+      <w:bookmarkStart w:id="9" w:name="_Toc387853620"/>
       <w:r>
         <w:lastRenderedPageBreak/>
         <w:t>Table of Figures</w:t>
       </w:r>
-      <w:bookmarkEnd w:id="10"/>
+      <w:bookmarkEnd w:id="9"/>
     </w:p>
     <w:p>
       <w:pPr>
@@ -5936,12 +5942,12 @@
         <w:pStyle w:val="Heading2"/>
         <w:spacing w:line="360" w:lineRule="auto"/>
       </w:pPr>
-      <w:bookmarkStart w:id="11" w:name="_Toc387853621"/>
+      <w:bookmarkStart w:id="10" w:name="_Toc387853621"/>
       <w:r>
         <w:lastRenderedPageBreak/>
         <w:t>Table of Tables</w:t>
       </w:r>
-      <w:bookmarkEnd w:id="11"/>
+      <w:bookmarkEnd w:id="10"/>
     </w:p>
     <w:p>
       <w:pPr>
@@ -7076,7 +7082,7 @@
           <w:sz w:val="28"/>
         </w:rPr>
       </w:pPr>
-      <w:bookmarkStart w:id="12" w:name="_Toc439994672"/>
+      <w:bookmarkStart w:id="11" w:name="_Toc439994672"/>
       <w:r>
         <w:br w:type="page"/>
       </w:r>
@@ -7086,14 +7092,14 @@
         <w:pStyle w:val="Heading2"/>
         <w:spacing w:line="360" w:lineRule="auto"/>
       </w:pPr>
-      <w:bookmarkStart w:id="13" w:name="_Toc387853622"/>
+      <w:bookmarkStart w:id="12" w:name="_Toc387853622"/>
       <w:r>
         <w:lastRenderedPageBreak/>
         <w:t>References</w:t>
       </w:r>
-      <w:bookmarkStart w:id="14" w:name="_Toc439994673"/>
+      <w:bookmarkStart w:id="13" w:name="_Toc439994673"/>
+      <w:bookmarkEnd w:id="11"/>
       <w:bookmarkEnd w:id="12"/>
-      <w:bookmarkEnd w:id="13"/>
     </w:p>
     <w:p>
       <w:pPr>
@@ -8976,12 +8982,12 @@
       <w:pPr>
         <w:pStyle w:val="Heading2"/>
       </w:pPr>
-      <w:bookmarkStart w:id="15" w:name="_Toc387853623"/>
+      <w:bookmarkStart w:id="14" w:name="_Toc387853623"/>
       <w:r>
         <w:lastRenderedPageBreak/>
         <w:t>Definitions, acronyms and abbreviations</w:t>
       </w:r>
-      <w:bookmarkEnd w:id="15"/>
+      <w:bookmarkEnd w:id="14"/>
     </w:p>
     <w:tbl>
       <w:tblPr>
@@ -9474,62 +9480,37 @@
                 <w:sz w:val="24"/>
                 <w:szCs w:val="24"/>
               </w:rPr>
-              <w:t>Data T</w:t>
-            </w:r>
-            <w:r>
+              <w:t>Codomain</w:t>
+            </w:r>
+          </w:p>
+        </w:tc>
+        <w:tc>
+          <w:tcPr>
+            <w:tcW w:w="4932" w:type="dxa"/>
+          </w:tcPr>
+          <w:p>
+            <w:pPr>
+              <w:pStyle w:val="template"/>
+              <w:spacing w:line="360" w:lineRule="auto"/>
+              <w:cnfStyle w:val="000000000000" w:firstRow="0" w:lastRow="0" w:firstColumn="0" w:lastColumn="0" w:oddVBand="0" w:evenVBand="0" w:oddHBand="0" w:evenHBand="0" w:firstRowFirstColumn="0" w:firstRowLastColumn="0" w:lastRowFirstColumn="0" w:lastRowLastColumn="0"/>
               <w:rPr>
                 <w:rFonts w:ascii="Times New Roman" w:hAnsi="Times New Roman"/>
                 <w:i w:val="0"/>
                 <w:sz w:val="24"/>
                 <w:szCs w:val="24"/>
               </w:rPr>
-              <w:t>ype</w:t>
-            </w:r>
-          </w:p>
-        </w:tc>
-        <w:tc>
-          <w:tcPr>
-            <w:tcW w:w="4932" w:type="dxa"/>
-          </w:tcPr>
-          <w:p>
-            <w:pPr>
-              <w:pStyle w:val="template"/>
-              <w:spacing w:line="360" w:lineRule="auto"/>
-              <w:cnfStyle w:val="000000000000" w:firstRow="0" w:lastRow="0" w:firstColumn="0" w:lastColumn="0" w:oddVBand="0" w:evenVBand="0" w:oddHBand="0" w:evenHBand="0" w:firstRowFirstColumn="0" w:firstRowLastColumn="0" w:lastRowFirstColumn="0" w:lastRowLastColumn="0"/>
+            </w:pPr>
+            <w:r>
               <w:rPr>
                 <w:rFonts w:ascii="Times New Roman" w:hAnsi="Times New Roman"/>
                 <w:i w:val="0"/>
                 <w:sz w:val="24"/>
                 <w:szCs w:val="24"/>
               </w:rPr>
-            </w:pPr>
-            <w:r>
-              <w:rPr>
-                <w:rFonts w:ascii="Times New Roman" w:hAnsi="Times New Roman"/>
-                <w:i w:val="0"/>
-                <w:sz w:val="24"/>
-                <w:szCs w:val="24"/>
-              </w:rPr>
-              <w:t>C</w:t>
-            </w:r>
-            <w:r>
-              <w:rPr>
-                <w:rFonts w:ascii="Times New Roman" w:hAnsi="Times New Roman"/>
-                <w:i w:val="0"/>
-                <w:sz w:val="24"/>
-                <w:szCs w:val="24"/>
-              </w:rPr>
-              <w:t>lassification identifying one of various types of data, such as real, integer or Boolean, that determines the possible values for that type</w:t>
-            </w:r>
-            <w:r>
-              <w:rPr>
-                <w:rFonts w:ascii="Times New Roman" w:hAnsi="Times New Roman"/>
-                <w:i w:val="0"/>
-                <w:sz w:val="24"/>
-                <w:szCs w:val="24"/>
-              </w:rPr>
-              <w:t>.</w:t>
-            </w:r>
+              <w:t>In mathematics, the codomain or target set of a function is the set Y into which all of the output of the function is constrained to fall.</w:t>
+            </w:r>
+            <w:bookmarkStart w:id="15" w:name="_GoBack"/>
+            <w:bookmarkEnd w:id="15"/>
           </w:p>
         </w:tc>
       </w:tr>
@@ -9560,7 +9541,7 @@
                 <w:sz w:val="24"/>
                 <w:szCs w:val="24"/>
               </w:rPr>
-              <w:t>Distributed Version Control S</w:t>
+              <w:t>Data T</w:t>
             </w:r>
             <w:r>
               <w:rPr>
@@ -9569,7 +9550,7 @@
                 <w:sz w:val="24"/>
                 <w:szCs w:val="24"/>
               </w:rPr>
-              <w:t>ystem</w:t>
+              <w:t>ype</w:t>
             </w:r>
           </w:p>
         </w:tc>
@@ -9596,7 +9577,7 @@
                 <w:sz w:val="24"/>
                 <w:szCs w:val="24"/>
               </w:rPr>
-              <w:t xml:space="preserve">Piece of software that </w:t>
+              <w:t>C</w:t>
             </w:r>
             <w:r>
               <w:rPr>
@@ -9605,7 +9586,7 @@
                 <w:sz w:val="24"/>
                 <w:szCs w:val="24"/>
               </w:rPr>
-              <w:t>keeps track of software revisions and allows many developers to work on a given project without requiring that they maintain a connection to a common network</w:t>
+              <w:t>lassification identifying one of various types of data, such as real, integer or Boolean, that determines the possible values for that type</w:t>
             </w:r>
             <w:r>
               <w:rPr>
@@ -9643,35 +9624,35 @@
                 <w:sz w:val="24"/>
                 <w:szCs w:val="24"/>
               </w:rPr>
-              <w:t>End User</w:t>
-            </w:r>
-          </w:p>
-        </w:tc>
-        <w:tc>
-          <w:tcPr>
-            <w:tcW w:w="4932" w:type="dxa"/>
-          </w:tcPr>
-          <w:p>
-            <w:pPr>
-              <w:pStyle w:val="template"/>
-              <w:spacing w:line="360" w:lineRule="auto"/>
-              <w:cnfStyle w:val="000000000000" w:firstRow="0" w:lastRow="0" w:firstColumn="0" w:lastColumn="0" w:oddVBand="0" w:evenVBand="0" w:oddHBand="0" w:evenHBand="0" w:firstRowFirstColumn="0" w:firstRowLastColumn="0" w:lastRowFirstColumn="0" w:lastRowLastColumn="0"/>
+              <w:t>Distributed Version Control S</w:t>
+            </w:r>
+            <w:r>
               <w:rPr>
                 <w:rFonts w:ascii="Times New Roman" w:hAnsi="Times New Roman"/>
                 <w:i w:val="0"/>
                 <w:sz w:val="24"/>
                 <w:szCs w:val="24"/>
               </w:rPr>
-            </w:pPr>
-            <w:r>
+              <w:t>ystem</w:t>
+            </w:r>
+          </w:p>
+        </w:tc>
+        <w:tc>
+          <w:tcPr>
+            <w:tcW w:w="4932" w:type="dxa"/>
+          </w:tcPr>
+          <w:p>
+            <w:pPr>
+              <w:pStyle w:val="template"/>
+              <w:spacing w:line="360" w:lineRule="auto"/>
+              <w:cnfStyle w:val="000000000000" w:firstRow="0" w:lastRow="0" w:firstColumn="0" w:lastColumn="0" w:oddVBand="0" w:evenVBand="0" w:oddHBand="0" w:evenHBand="0" w:firstRowFirstColumn="0" w:firstRowLastColumn="0" w:lastRowFirstColumn="0" w:lastRowLastColumn="0"/>
               <w:rPr>
                 <w:rFonts w:ascii="Times New Roman" w:hAnsi="Times New Roman"/>
                 <w:i w:val="0"/>
                 <w:sz w:val="24"/>
                 <w:szCs w:val="24"/>
               </w:rPr>
-              <w:t>P</w:t>
-            </w:r>
+            </w:pPr>
             <w:r>
               <w:rPr>
                 <w:rFonts w:ascii="Times New Roman" w:hAnsi="Times New Roman"/>
@@ -9679,7 +9660,16 @@
                 <w:sz w:val="24"/>
                 <w:szCs w:val="24"/>
               </w:rPr>
-              <w:t>erson who uses a product</w:t>
+              <w:t xml:space="preserve">Piece of software that </w:t>
+            </w:r>
+            <w:r>
+              <w:rPr>
+                <w:rFonts w:ascii="Times New Roman" w:hAnsi="Times New Roman"/>
+                <w:i w:val="0"/>
+                <w:sz w:val="24"/>
+                <w:szCs w:val="24"/>
+              </w:rPr>
+              <w:t>keeps track of software revisions and allows many developers to work on a given project without requiring that they maintain a connection to a common network</w:t>
             </w:r>
             <w:r>
               <w:rPr>
@@ -9720,17 +9710,26 @@
                 <w:sz w:val="24"/>
                 <w:szCs w:val="24"/>
               </w:rPr>
-              <w:t>F</w:t>
-            </w:r>
-            <w:r>
+              <w:t>Domain</w:t>
+            </w:r>
+          </w:p>
+        </w:tc>
+        <w:tc>
+          <w:tcPr>
+            <w:tcW w:w="4932" w:type="dxa"/>
+          </w:tcPr>
+          <w:p>
+            <w:pPr>
+              <w:pStyle w:val="template"/>
+              <w:spacing w:line="360" w:lineRule="auto"/>
+              <w:cnfStyle w:val="000000100000" w:firstRow="0" w:lastRow="0" w:firstColumn="0" w:lastColumn="0" w:oddVBand="0" w:evenVBand="0" w:oddHBand="1" w:evenHBand="0" w:firstRowFirstColumn="0" w:firstRowLastColumn="0" w:lastRowFirstColumn="0" w:lastRowLastColumn="0"/>
               <w:rPr>
                 <w:rFonts w:ascii="Times New Roman" w:hAnsi="Times New Roman"/>
                 <w:i w:val="0"/>
                 <w:sz w:val="24"/>
                 <w:szCs w:val="24"/>
               </w:rPr>
-              <w:t xml:space="preserve">ile </w:t>
-            </w:r>
+            </w:pPr>
             <w:r>
               <w:rPr>
                 <w:rFonts w:ascii="Times New Roman" w:hAnsi="Times New Roman"/>
@@ -9738,44 +9737,55 @@
                 <w:sz w:val="24"/>
                 <w:szCs w:val="24"/>
               </w:rPr>
-              <w:t>S</w:t>
-            </w:r>
-            <w:r>
+              <w:t>In mathematics, the domain of definition or simply the domain of a function is the set of "input" or argument values for which the function is defined.</w:t>
+            </w:r>
+          </w:p>
+        </w:tc>
+      </w:tr>
+      <w:tr>
+        <w:tc>
+          <w:tcPr>
+            <w:cnfStyle w:val="001000000000" w:firstRow="0" w:lastRow="0" w:firstColumn="1" w:lastColumn="0" w:oddVBand="0" w:evenVBand="0" w:oddHBand="0" w:evenHBand="0" w:firstRowFirstColumn="0" w:firstRowLastColumn="0" w:lastRowFirstColumn="0" w:lastRowLastColumn="0"/>
+            <w:tcW w:w="4932" w:type="dxa"/>
+          </w:tcPr>
+          <w:p>
+            <w:pPr>
+              <w:pStyle w:val="template"/>
+              <w:spacing w:line="360" w:lineRule="auto"/>
               <w:rPr>
                 <w:rFonts w:ascii="Times New Roman" w:hAnsi="Times New Roman"/>
                 <w:i w:val="0"/>
                 <w:sz w:val="24"/>
                 <w:szCs w:val="24"/>
               </w:rPr>
-              <w:t>ystem</w:t>
-            </w:r>
-          </w:p>
-        </w:tc>
-        <w:tc>
-          <w:tcPr>
-            <w:tcW w:w="4932" w:type="dxa"/>
-          </w:tcPr>
-          <w:p>
-            <w:pPr>
-              <w:pStyle w:val="template"/>
-              <w:spacing w:line="360" w:lineRule="auto"/>
-              <w:cnfStyle w:val="000000100000" w:firstRow="0" w:lastRow="0" w:firstColumn="0" w:lastColumn="0" w:oddVBand="0" w:evenVBand="0" w:oddHBand="1" w:evenHBand="0" w:firstRowFirstColumn="0" w:firstRowLastColumn="0" w:lastRowFirstColumn="0" w:lastRowLastColumn="0"/>
+            </w:pPr>
+            <w:r>
               <w:rPr>
                 <w:rFonts w:ascii="Times New Roman" w:hAnsi="Times New Roman"/>
                 <w:i w:val="0"/>
                 <w:sz w:val="24"/>
                 <w:szCs w:val="24"/>
               </w:rPr>
-            </w:pPr>
-            <w:r>
+              <w:t>End User</w:t>
+            </w:r>
+          </w:p>
+        </w:tc>
+        <w:tc>
+          <w:tcPr>
+            <w:tcW w:w="4932" w:type="dxa"/>
+          </w:tcPr>
+          <w:p>
+            <w:pPr>
+              <w:pStyle w:val="template"/>
+              <w:spacing w:line="360" w:lineRule="auto"/>
+              <w:cnfStyle w:val="000000000000" w:firstRow="0" w:lastRow="0" w:firstColumn="0" w:lastColumn="0" w:oddVBand="0" w:evenVBand="0" w:oddHBand="0" w:evenHBand="0" w:firstRowFirstColumn="0" w:firstRowLastColumn="0" w:lastRowFirstColumn="0" w:lastRowLastColumn="0"/>
               <w:rPr>
                 <w:rFonts w:ascii="Times New Roman" w:hAnsi="Times New Roman"/>
                 <w:i w:val="0"/>
                 <w:sz w:val="24"/>
                 <w:szCs w:val="24"/>
               </w:rPr>
-              <w:t>System u</w:t>
-            </w:r>
+            </w:pPr>
             <w:r>
               <w:rPr>
                 <w:rFonts w:ascii="Times New Roman" w:hAnsi="Times New Roman"/>
@@ -9783,7 +9793,7 @@
                 <w:sz w:val="24"/>
                 <w:szCs w:val="24"/>
               </w:rPr>
-              <w:t>sed to control how data is stored and retrieved</w:t>
+              <w:t>P</w:t>
             </w:r>
             <w:r>
               <w:rPr>
@@ -9792,72 +9802,16 @@
                 <w:sz w:val="24"/>
                 <w:szCs w:val="24"/>
               </w:rPr>
-              <w:t xml:space="preserve"> from a computer.</w:t>
-            </w:r>
-          </w:p>
-        </w:tc>
-      </w:tr>
-      <w:tr>
-        <w:tc>
-          <w:tcPr>
-            <w:cnfStyle w:val="001000000000" w:firstRow="0" w:lastRow="0" w:firstColumn="1" w:lastColumn="0" w:oddVBand="0" w:evenVBand="0" w:oddHBand="0" w:evenHBand="0" w:firstRowFirstColumn="0" w:firstRowLastColumn="0" w:lastRowFirstColumn="0" w:lastRowLastColumn="0"/>
-            <w:tcW w:w="4932" w:type="dxa"/>
-          </w:tcPr>
-          <w:p>
-            <w:pPr>
-              <w:pStyle w:val="template"/>
-              <w:spacing w:line="360" w:lineRule="auto"/>
+              <w:t>erson who uses a product</w:t>
+            </w:r>
+            <w:r>
               <w:rPr>
                 <w:rFonts w:ascii="Times New Roman" w:hAnsi="Times New Roman"/>
                 <w:i w:val="0"/>
                 <w:sz w:val="24"/>
                 <w:szCs w:val="24"/>
               </w:rPr>
-            </w:pPr>
-            <w:r>
-              <w:rPr>
-                <w:rFonts w:ascii="Times New Roman" w:hAnsi="Times New Roman"/>
-                <w:i w:val="0"/>
-                <w:sz w:val="24"/>
-                <w:szCs w:val="24"/>
-              </w:rPr>
-              <w:t>GHz</w:t>
-            </w:r>
-          </w:p>
-        </w:tc>
-        <w:tc>
-          <w:tcPr>
-            <w:tcW w:w="4932" w:type="dxa"/>
-          </w:tcPr>
-          <w:p>
-            <w:pPr>
-              <w:pStyle w:val="template"/>
-              <w:spacing w:line="360" w:lineRule="auto"/>
-              <w:cnfStyle w:val="000000000000" w:firstRow="0" w:lastRow="0" w:firstColumn="0" w:lastColumn="0" w:oddVBand="0" w:evenVBand="0" w:oddHBand="0" w:evenHBand="0" w:firstRowFirstColumn="0" w:firstRowLastColumn="0" w:lastRowFirstColumn="0" w:lastRowLastColumn="0"/>
-              <w:rPr>
-                <w:rFonts w:ascii="Times New Roman" w:hAnsi="Times New Roman"/>
-                <w:i w:val="0"/>
-                <w:sz w:val="24"/>
-                <w:szCs w:val="24"/>
-              </w:rPr>
-            </w:pPr>
-            <w:r>
-              <w:rPr>
-                <w:rFonts w:ascii="Times New Roman" w:hAnsi="Times New Roman"/>
-                <w:i w:val="0"/>
-                <w:sz w:val="24"/>
-                <w:szCs w:val="24"/>
-              </w:rPr>
-              <w:t>U</w:t>
-            </w:r>
-            <w:r>
-              <w:rPr>
-                <w:rFonts w:ascii="Times New Roman" w:hAnsi="Times New Roman"/>
-                <w:i w:val="0"/>
-                <w:sz w:val="24"/>
-                <w:szCs w:val="24"/>
-              </w:rPr>
-              <w:t>nit of alternating current (AC) equal to one thousand million hertz (1,000,000,000 Hz).</w:t>
+              <w:t>.</w:t>
             </w:r>
           </w:p>
         </w:tc>
@@ -9889,7 +9843,7 @@
                 <w:sz w:val="24"/>
                 <w:szCs w:val="24"/>
               </w:rPr>
-              <w:t>HD</w:t>
+              <w:t>F</w:t>
             </w:r>
             <w:r>
               <w:rPr>
@@ -9898,26 +9852,17 @@
                 <w:sz w:val="24"/>
                 <w:szCs w:val="24"/>
               </w:rPr>
-              <w:t>D</w:t>
-            </w:r>
-          </w:p>
-        </w:tc>
-        <w:tc>
-          <w:tcPr>
-            <w:tcW w:w="4932" w:type="dxa"/>
-          </w:tcPr>
-          <w:p>
-            <w:pPr>
-              <w:pStyle w:val="template"/>
-              <w:spacing w:line="360" w:lineRule="auto"/>
-              <w:cnfStyle w:val="000000100000" w:firstRow="0" w:lastRow="0" w:firstColumn="0" w:lastColumn="0" w:oddVBand="0" w:evenVBand="0" w:oddHBand="1" w:evenHBand="0" w:firstRowFirstColumn="0" w:firstRowLastColumn="0" w:lastRowFirstColumn="0" w:lastRowLastColumn="0"/>
+              <w:t xml:space="preserve">ile </w:t>
+            </w:r>
+            <w:r>
               <w:rPr>
                 <w:rFonts w:ascii="Times New Roman" w:hAnsi="Times New Roman"/>
                 <w:i w:val="0"/>
                 <w:sz w:val="24"/>
                 <w:szCs w:val="24"/>
               </w:rPr>
-            </w:pPr>
+              <w:t>S</w:t>
+            </w:r>
             <w:r>
               <w:rPr>
                 <w:rFonts w:ascii="Times New Roman" w:hAnsi="Times New Roman"/>
@@ -9925,17 +9870,26 @@
                 <w:sz w:val="24"/>
                 <w:szCs w:val="24"/>
               </w:rPr>
-              <w:t>A hard disk drive</w:t>
-            </w:r>
-            <w:r>
+              <w:t>ystem</w:t>
+            </w:r>
+          </w:p>
+        </w:tc>
+        <w:tc>
+          <w:tcPr>
+            <w:tcW w:w="4932" w:type="dxa"/>
+          </w:tcPr>
+          <w:p>
+            <w:pPr>
+              <w:pStyle w:val="template"/>
+              <w:spacing w:line="360" w:lineRule="auto"/>
+              <w:cnfStyle w:val="000000100000" w:firstRow="0" w:lastRow="0" w:firstColumn="0" w:lastColumn="0" w:oddVBand="0" w:evenVBand="0" w:oddHBand="1" w:evenHBand="0" w:firstRowFirstColumn="0" w:firstRowLastColumn="0" w:lastRowFirstColumn="0" w:lastRowLastColumn="0"/>
               <w:rPr>
                 <w:rFonts w:ascii="Times New Roman" w:hAnsi="Times New Roman"/>
                 <w:i w:val="0"/>
                 <w:sz w:val="24"/>
                 <w:szCs w:val="24"/>
               </w:rPr>
-              <w:t xml:space="preserve"> (HDD)</w:t>
-            </w:r>
+            </w:pPr>
             <w:r>
               <w:rPr>
                 <w:rFonts w:ascii="Times New Roman" w:hAnsi="Times New Roman"/>
@@ -9943,7 +9897,7 @@
                 <w:sz w:val="24"/>
                 <w:szCs w:val="24"/>
               </w:rPr>
-              <w:t xml:space="preserve"> is a data storage device used for storing and retrieving digital information</w:t>
+              <w:t>System u</w:t>
             </w:r>
             <w:r>
               <w:rPr>
@@ -9952,64 +9906,64 @@
                 <w:sz w:val="24"/>
                 <w:szCs w:val="24"/>
               </w:rPr>
-              <w:t>.</w:t>
-            </w:r>
-          </w:p>
-        </w:tc>
-      </w:tr>
-      <w:tr>
-        <w:tc>
-          <w:tcPr>
-            <w:cnfStyle w:val="001000000000" w:firstRow="0" w:lastRow="0" w:firstColumn="1" w:lastColumn="0" w:oddVBand="0" w:evenVBand="0" w:oddHBand="0" w:evenHBand="0" w:firstRowFirstColumn="0" w:firstRowLastColumn="0" w:lastRowFirstColumn="0" w:lastRowLastColumn="0"/>
-            <w:tcW w:w="4932" w:type="dxa"/>
-          </w:tcPr>
-          <w:p>
-            <w:pPr>
-              <w:pStyle w:val="template"/>
-              <w:spacing w:line="360" w:lineRule="auto"/>
+              <w:t>sed to control how data is stored and retrieved</w:t>
+            </w:r>
+            <w:r>
               <w:rPr>
                 <w:rFonts w:ascii="Times New Roman" w:hAnsi="Times New Roman"/>
                 <w:i w:val="0"/>
                 <w:sz w:val="24"/>
                 <w:szCs w:val="24"/>
               </w:rPr>
-            </w:pPr>
-            <w:r>
+              <w:t xml:space="preserve"> from a computer.</w:t>
+            </w:r>
+          </w:p>
+        </w:tc>
+      </w:tr>
+      <w:tr>
+        <w:tc>
+          <w:tcPr>
+            <w:cnfStyle w:val="001000000000" w:firstRow="0" w:lastRow="0" w:firstColumn="1" w:lastColumn="0" w:oddVBand="0" w:evenVBand="0" w:oddHBand="0" w:evenHBand="0" w:firstRowFirstColumn="0" w:firstRowLastColumn="0" w:lastRowFirstColumn="0" w:lastRowLastColumn="0"/>
+            <w:tcW w:w="4932" w:type="dxa"/>
+          </w:tcPr>
+          <w:p>
+            <w:pPr>
+              <w:pStyle w:val="template"/>
+              <w:spacing w:line="360" w:lineRule="auto"/>
               <w:rPr>
                 <w:rFonts w:ascii="Times New Roman" w:hAnsi="Times New Roman"/>
                 <w:i w:val="0"/>
                 <w:sz w:val="24"/>
                 <w:szCs w:val="24"/>
               </w:rPr>
-              <w:t>Hertz</w:t>
-            </w:r>
-          </w:p>
-        </w:tc>
-        <w:tc>
-          <w:tcPr>
-            <w:tcW w:w="4932" w:type="dxa"/>
-          </w:tcPr>
-          <w:p>
-            <w:pPr>
-              <w:pStyle w:val="template"/>
-              <w:spacing w:line="360" w:lineRule="auto"/>
-              <w:cnfStyle w:val="000000000000" w:firstRow="0" w:lastRow="0" w:firstColumn="0" w:lastColumn="0" w:oddVBand="0" w:evenVBand="0" w:oddHBand="0" w:evenHBand="0" w:firstRowFirstColumn="0" w:firstRowLastColumn="0" w:lastRowFirstColumn="0" w:lastRowLastColumn="0"/>
+            </w:pPr>
+            <w:r>
               <w:rPr>
                 <w:rFonts w:ascii="Times New Roman" w:hAnsi="Times New Roman"/>
                 <w:i w:val="0"/>
                 <w:sz w:val="24"/>
                 <w:szCs w:val="24"/>
               </w:rPr>
-            </w:pPr>
-            <w:r>
+              <w:t>GHz</w:t>
+            </w:r>
+          </w:p>
+        </w:tc>
+        <w:tc>
+          <w:tcPr>
+            <w:tcW w:w="4932" w:type="dxa"/>
+          </w:tcPr>
+          <w:p>
+            <w:pPr>
+              <w:pStyle w:val="template"/>
+              <w:spacing w:line="360" w:lineRule="auto"/>
+              <w:cnfStyle w:val="000000000000" w:firstRow="0" w:lastRow="0" w:firstColumn="0" w:lastColumn="0" w:oddVBand="0" w:evenVBand="0" w:oddHBand="0" w:evenHBand="0" w:firstRowFirstColumn="0" w:firstRowLastColumn="0" w:lastRowFirstColumn="0" w:lastRowLastColumn="0"/>
               <w:rPr>
                 <w:rFonts w:ascii="Times New Roman" w:hAnsi="Times New Roman"/>
                 <w:i w:val="0"/>
                 <w:sz w:val="24"/>
                 <w:szCs w:val="24"/>
               </w:rPr>
-              <w:t>U</w:t>
-            </w:r>
+            </w:pPr>
             <w:r>
               <w:rPr>
                 <w:rFonts w:ascii="Times New Roman" w:hAnsi="Times New Roman"/>
@@ -10017,7 +9971,7 @@
                 <w:sz w:val="24"/>
                 <w:szCs w:val="24"/>
               </w:rPr>
-              <w:t>nit of frequency</w:t>
+              <w:t>U</w:t>
             </w:r>
             <w:r>
               <w:rPr>
@@ -10026,7 +9980,17 @@
                 <w:sz w:val="24"/>
                 <w:szCs w:val="24"/>
               </w:rPr>
-              <w:t>.</w:t>
+              <w:t xml:space="preserve">nit of alternating current (AC) equal to one </w:t>
+            </w:r>
+            <w:r>
+              <w:rPr>
+                <w:rFonts w:ascii="Times New Roman" w:hAnsi="Times New Roman"/>
+                <w:i w:val="0"/>
+                <w:sz w:val="24"/>
+                <w:szCs w:val="24"/>
+              </w:rPr>
+              <w:lastRenderedPageBreak/>
+              <w:t>thousand million hertz (1,000,000,000 Hz).</w:t>
             </w:r>
           </w:p>
         </w:tc>
@@ -10058,35 +10022,36 @@
                 <w:sz w:val="24"/>
                 <w:szCs w:val="24"/>
               </w:rPr>
-              <w:t>Java Package</w:t>
-            </w:r>
-          </w:p>
-        </w:tc>
-        <w:tc>
-          <w:tcPr>
-            <w:tcW w:w="4932" w:type="dxa"/>
-          </w:tcPr>
-          <w:p>
-            <w:pPr>
-              <w:pStyle w:val="template"/>
-              <w:spacing w:line="360" w:lineRule="auto"/>
-              <w:cnfStyle w:val="000000100000" w:firstRow="0" w:lastRow="0" w:firstColumn="0" w:lastColumn="0" w:oddVBand="0" w:evenVBand="0" w:oddHBand="1" w:evenHBand="0" w:firstRowFirstColumn="0" w:firstRowLastColumn="0" w:lastRowFirstColumn="0" w:lastRowLastColumn="0"/>
+              <w:lastRenderedPageBreak/>
+              <w:t>HD</w:t>
+            </w:r>
+            <w:r>
               <w:rPr>
                 <w:rFonts w:ascii="Times New Roman" w:hAnsi="Times New Roman"/>
                 <w:i w:val="0"/>
                 <w:sz w:val="24"/>
                 <w:szCs w:val="24"/>
               </w:rPr>
-            </w:pPr>
-            <w:r>
+              <w:t>D</w:t>
+            </w:r>
+          </w:p>
+        </w:tc>
+        <w:tc>
+          <w:tcPr>
+            <w:tcW w:w="4932" w:type="dxa"/>
+          </w:tcPr>
+          <w:p>
+            <w:pPr>
+              <w:pStyle w:val="template"/>
+              <w:spacing w:line="360" w:lineRule="auto"/>
+              <w:cnfStyle w:val="000000100000" w:firstRow="0" w:lastRow="0" w:firstColumn="0" w:lastColumn="0" w:oddVBand="0" w:evenVBand="0" w:oddHBand="1" w:evenHBand="0" w:firstRowFirstColumn="0" w:firstRowLastColumn="0" w:lastRowFirstColumn="0" w:lastRowLastColumn="0"/>
               <w:rPr>
                 <w:rFonts w:ascii="Times New Roman" w:hAnsi="Times New Roman"/>
                 <w:i w:val="0"/>
                 <w:sz w:val="24"/>
                 <w:szCs w:val="24"/>
               </w:rPr>
-              <w:t xml:space="preserve">In the Java programming language, a package is a mechanism for grouping parts of the source </w:t>
-            </w:r>
+            </w:pPr>
             <w:r>
               <w:rPr>
                 <w:rFonts w:ascii="Times New Roman" w:hAnsi="Times New Roman"/>
@@ -10094,29 +10059,17 @@
                 <w:sz w:val="24"/>
                 <w:szCs w:val="24"/>
               </w:rPr>
-              <w:lastRenderedPageBreak/>
-              <w:t>code that are related between each other.</w:t>
-            </w:r>
-          </w:p>
-        </w:tc>
-      </w:tr>
-      <w:tr>
-        <w:tc>
-          <w:tcPr>
-            <w:cnfStyle w:val="001000000000" w:firstRow="0" w:lastRow="0" w:firstColumn="1" w:lastColumn="0" w:oddVBand="0" w:evenVBand="0" w:oddHBand="0" w:evenHBand="0" w:firstRowFirstColumn="0" w:firstRowLastColumn="0" w:lastRowFirstColumn="0" w:lastRowLastColumn="0"/>
-            <w:tcW w:w="4932" w:type="dxa"/>
-          </w:tcPr>
-          <w:p>
-            <w:pPr>
-              <w:pStyle w:val="template"/>
-              <w:spacing w:line="360" w:lineRule="auto"/>
+              <w:t>A hard disk drive</w:t>
+            </w:r>
+            <w:r>
               <w:rPr>
                 <w:rFonts w:ascii="Times New Roman" w:hAnsi="Times New Roman"/>
                 <w:i w:val="0"/>
                 <w:sz w:val="24"/>
                 <w:szCs w:val="24"/>
               </w:rPr>
-            </w:pPr>
+              <w:t xml:space="preserve"> (HDD)</w:t>
+            </w:r>
             <w:r>
               <w:rPr>
                 <w:rFonts w:ascii="Times New Roman" w:hAnsi="Times New Roman"/>
@@ -10124,36 +10077,37 @@
                 <w:sz w:val="24"/>
                 <w:szCs w:val="24"/>
               </w:rPr>
-              <w:lastRenderedPageBreak/>
-              <w:t>KB</w:t>
-            </w:r>
-          </w:p>
-        </w:tc>
-        <w:tc>
-          <w:tcPr>
-            <w:tcW w:w="4932" w:type="dxa"/>
-          </w:tcPr>
-          <w:p>
-            <w:pPr>
-              <w:pStyle w:val="template"/>
-              <w:spacing w:line="360" w:lineRule="auto"/>
-              <w:cnfStyle w:val="000000000000" w:firstRow="0" w:lastRow="0" w:firstColumn="0" w:lastColumn="0" w:oddVBand="0" w:evenVBand="0" w:oddHBand="0" w:evenHBand="0" w:firstRowFirstColumn="0" w:firstRowLastColumn="0" w:lastRowFirstColumn="0" w:lastRowLastColumn="0"/>
+              <w:t xml:space="preserve"> is a data storage device used for storing and retrieving digital information</w:t>
+            </w:r>
+            <w:r>
               <w:rPr>
                 <w:rFonts w:ascii="Times New Roman" w:hAnsi="Times New Roman"/>
                 <w:i w:val="0"/>
                 <w:sz w:val="24"/>
                 <w:szCs w:val="24"/>
               </w:rPr>
-            </w:pPr>
-            <w:r>
+              <w:t>.</w:t>
+            </w:r>
+          </w:p>
+        </w:tc>
+      </w:tr>
+      <w:tr>
+        <w:tc>
+          <w:tcPr>
+            <w:cnfStyle w:val="001000000000" w:firstRow="0" w:lastRow="0" w:firstColumn="1" w:lastColumn="0" w:oddVBand="0" w:evenVBand="0" w:oddHBand="0" w:evenHBand="0" w:firstRowFirstColumn="0" w:firstRowLastColumn="0" w:lastRowFirstColumn="0" w:lastRowLastColumn="0"/>
+            <w:tcW w:w="4932" w:type="dxa"/>
+          </w:tcPr>
+          <w:p>
+            <w:pPr>
+              <w:pStyle w:val="template"/>
+              <w:spacing w:line="360" w:lineRule="auto"/>
               <w:rPr>
                 <w:rFonts w:ascii="Times New Roman" w:hAnsi="Times New Roman"/>
                 <w:i w:val="0"/>
                 <w:sz w:val="24"/>
                 <w:szCs w:val="24"/>
               </w:rPr>
-              <w:t>The kilobyte</w:t>
-            </w:r>
+            </w:pPr>
             <w:r>
               <w:rPr>
                 <w:rFonts w:ascii="Times New Roman" w:hAnsi="Times New Roman"/>
@@ -10161,17 +10115,26 @@
                 <w:sz w:val="24"/>
                 <w:szCs w:val="24"/>
               </w:rPr>
-              <w:t xml:space="preserve"> (KB)</w:t>
-            </w:r>
-            <w:r>
+              <w:t>Hertz</w:t>
+            </w:r>
+          </w:p>
+        </w:tc>
+        <w:tc>
+          <w:tcPr>
+            <w:tcW w:w="4932" w:type="dxa"/>
+          </w:tcPr>
+          <w:p>
+            <w:pPr>
+              <w:pStyle w:val="template"/>
+              <w:spacing w:line="360" w:lineRule="auto"/>
+              <w:cnfStyle w:val="000000000000" w:firstRow="0" w:lastRow="0" w:firstColumn="0" w:lastColumn="0" w:oddVBand="0" w:evenVBand="0" w:oddHBand="0" w:evenHBand="0" w:firstRowFirstColumn="0" w:firstRowLastColumn="0" w:lastRowFirstColumn="0" w:lastRowLastColumn="0"/>
               <w:rPr>
                 <w:rFonts w:ascii="Times New Roman" w:hAnsi="Times New Roman"/>
                 <w:i w:val="0"/>
                 <w:sz w:val="24"/>
                 <w:szCs w:val="24"/>
               </w:rPr>
-              <w:t xml:space="preserve"> is a multiple of the unit byte for digital information</w:t>
-            </w:r>
+            </w:pPr>
             <w:r>
               <w:rPr>
                 <w:rFonts w:ascii="Times New Roman" w:hAnsi="Times New Roman"/>
@@ -10179,7 +10142,25 @@
                 <w:sz w:val="24"/>
                 <w:szCs w:val="24"/>
               </w:rPr>
-              <w:t>. Its value is 1024 bytes.</w:t>
+              <w:t>U</w:t>
+            </w:r>
+            <w:r>
+              <w:rPr>
+                <w:rFonts w:ascii="Times New Roman" w:hAnsi="Times New Roman"/>
+                <w:i w:val="0"/>
+                <w:sz w:val="24"/>
+                <w:szCs w:val="24"/>
+              </w:rPr>
+              <w:t>nit of frequency</w:t>
+            </w:r>
+            <w:r>
+              <w:rPr>
+                <w:rFonts w:ascii="Times New Roman" w:hAnsi="Times New Roman"/>
+                <w:i w:val="0"/>
+                <w:sz w:val="24"/>
+                <w:szCs w:val="24"/>
+              </w:rPr>
+              <w:t>.</w:t>
             </w:r>
           </w:p>
         </w:tc>
@@ -10211,7 +10192,7 @@
                 <w:sz w:val="24"/>
                 <w:szCs w:val="24"/>
               </w:rPr>
-              <w:t>Mb</w:t>
+              <w:t>Injective Function</w:t>
             </w:r>
           </w:p>
         </w:tc>
@@ -10238,17 +10219,28 @@
                 <w:sz w:val="24"/>
                 <w:szCs w:val="24"/>
               </w:rPr>
-              <w:t xml:space="preserve">The Megabyte (Mb) </w:t>
-            </w:r>
-            <w:r>
+              <w:t>In mathematics, an injective function or injection or one-to-one function is a function that preserves distinctness: it never maps distinct elements of its domain to the same element of its codomain.</w:t>
+            </w:r>
+          </w:p>
+        </w:tc>
+      </w:tr>
+      <w:tr>
+        <w:tc>
+          <w:tcPr>
+            <w:cnfStyle w:val="001000000000" w:firstRow="0" w:lastRow="0" w:firstColumn="1" w:lastColumn="0" w:oddVBand="0" w:evenVBand="0" w:oddHBand="0" w:evenHBand="0" w:firstRowFirstColumn="0" w:firstRowLastColumn="0" w:lastRowFirstColumn="0" w:lastRowLastColumn="0"/>
+            <w:tcW w:w="4932" w:type="dxa"/>
+          </w:tcPr>
+          <w:p>
+            <w:pPr>
+              <w:pStyle w:val="template"/>
+              <w:spacing w:line="360" w:lineRule="auto"/>
               <w:rPr>
                 <w:rFonts w:ascii="Times New Roman" w:hAnsi="Times New Roman"/>
                 <w:i w:val="0"/>
                 <w:sz w:val="24"/>
                 <w:szCs w:val="24"/>
               </w:rPr>
-              <w:t>is a multiple of the unit byte for digital information</w:t>
-            </w:r>
+            </w:pPr>
             <w:r>
               <w:rPr>
                 <w:rFonts w:ascii="Times New Roman" w:hAnsi="Times New Roman"/>
@@ -10256,17 +10248,26 @@
                 <w:sz w:val="24"/>
                 <w:szCs w:val="24"/>
               </w:rPr>
-              <w:t xml:space="preserve">. Its value is </w:t>
-            </w:r>
-            <w:r>
+              <w:t>Java Package</w:t>
+            </w:r>
+          </w:p>
+        </w:tc>
+        <w:tc>
+          <w:tcPr>
+            <w:tcW w:w="4932" w:type="dxa"/>
+          </w:tcPr>
+          <w:p>
+            <w:pPr>
+              <w:pStyle w:val="template"/>
+              <w:spacing w:line="360" w:lineRule="auto"/>
+              <w:cnfStyle w:val="000000000000" w:firstRow="0" w:lastRow="0" w:firstColumn="0" w:lastColumn="0" w:oddVBand="0" w:evenVBand="0" w:oddHBand="0" w:evenHBand="0" w:firstRowFirstColumn="0" w:firstRowLastColumn="0" w:lastRowFirstColumn="0" w:lastRowLastColumn="0"/>
               <w:rPr>
                 <w:rFonts w:ascii="Times New Roman" w:hAnsi="Times New Roman"/>
                 <w:i w:val="0"/>
                 <w:sz w:val="24"/>
                 <w:szCs w:val="24"/>
               </w:rPr>
-              <w:t xml:space="preserve">1024 </w:t>
-            </w:r>
+            </w:pPr>
             <w:r>
               <w:rPr>
                 <w:rFonts w:ascii="Times New Roman" w:hAnsi="Times New Roman"/>
@@ -10274,17 +10275,31 @@
                 <w:sz w:val="24"/>
                 <w:szCs w:val="24"/>
               </w:rPr>
-              <w:t xml:space="preserve">* </w:t>
-            </w:r>
-            <w:r>
+              <w:t>In the Java programming language, a package is a mechanism for grouping parts of the source code that are related between each other.</w:t>
+            </w:r>
+          </w:p>
+        </w:tc>
+      </w:tr>
+      <w:tr>
+        <w:trPr>
+          <w:cnfStyle w:val="000000100000" w:firstRow="0" w:lastRow="0" w:firstColumn="0" w:lastColumn="0" w:oddVBand="0" w:evenVBand="0" w:oddHBand="1" w:evenHBand="0" w:firstRowFirstColumn="0" w:firstRowLastColumn="0" w:lastRowFirstColumn="0" w:lastRowLastColumn="0"/>
+        </w:trPr>
+        <w:tc>
+          <w:tcPr>
+            <w:cnfStyle w:val="001000000000" w:firstRow="0" w:lastRow="0" w:firstColumn="1" w:lastColumn="0" w:oddVBand="0" w:evenVBand="0" w:oddHBand="0" w:evenHBand="0" w:firstRowFirstColumn="0" w:firstRowLastColumn="0" w:lastRowFirstColumn="0" w:lastRowLastColumn="0"/>
+            <w:tcW w:w="4932" w:type="dxa"/>
+          </w:tcPr>
+          <w:p>
+            <w:pPr>
+              <w:pStyle w:val="template"/>
+              <w:spacing w:line="360" w:lineRule="auto"/>
               <w:rPr>
                 <w:rFonts w:ascii="Times New Roman" w:hAnsi="Times New Roman"/>
                 <w:i w:val="0"/>
                 <w:sz w:val="24"/>
                 <w:szCs w:val="24"/>
               </w:rPr>
-              <w:t>(2</w:t>
-            </w:r>
+            </w:pPr>
             <w:r>
               <w:rPr>
                 <w:rFonts w:ascii="Times New Roman" w:hAnsi="Times New Roman"/>
@@ -10292,17 +10307,26 @@
                 <w:sz w:val="24"/>
                 <w:szCs w:val="24"/>
               </w:rPr>
-              <w:t>^</w:t>
-            </w:r>
-            <w:r>
+              <w:t>KB</w:t>
+            </w:r>
+          </w:p>
+        </w:tc>
+        <w:tc>
+          <w:tcPr>
+            <w:tcW w:w="4932" w:type="dxa"/>
+          </w:tcPr>
+          <w:p>
+            <w:pPr>
+              <w:pStyle w:val="template"/>
+              <w:spacing w:line="360" w:lineRule="auto"/>
+              <w:cnfStyle w:val="000000100000" w:firstRow="0" w:lastRow="0" w:firstColumn="0" w:lastColumn="0" w:oddVBand="0" w:evenVBand="0" w:oddHBand="1" w:evenHBand="0" w:firstRowFirstColumn="0" w:firstRowLastColumn="0" w:lastRowFirstColumn="0" w:lastRowLastColumn="0"/>
               <w:rPr>
                 <w:rFonts w:ascii="Times New Roman" w:hAnsi="Times New Roman"/>
                 <w:i w:val="0"/>
                 <w:sz w:val="24"/>
                 <w:szCs w:val="24"/>
               </w:rPr>
-              <w:t>10)</w:t>
-            </w:r>
+            </w:pPr>
             <w:r>
               <w:rPr>
                 <w:rFonts w:ascii="Times New Roman" w:hAnsi="Times New Roman"/>
@@ -10310,28 +10334,17 @@
                 <w:sz w:val="24"/>
                 <w:szCs w:val="24"/>
               </w:rPr>
-              <w:t xml:space="preserve"> bytes.</w:t>
-            </w:r>
-          </w:p>
-        </w:tc>
-      </w:tr>
-      <w:tr>
-        <w:tc>
-          <w:tcPr>
-            <w:cnfStyle w:val="001000000000" w:firstRow="0" w:lastRow="0" w:firstColumn="1" w:lastColumn="0" w:oddVBand="0" w:evenVBand="0" w:oddHBand="0" w:evenHBand="0" w:firstRowFirstColumn="0" w:firstRowLastColumn="0" w:lastRowFirstColumn="0" w:lastRowLastColumn="0"/>
-            <w:tcW w:w="4932" w:type="dxa"/>
-          </w:tcPr>
-          <w:p>
-            <w:pPr>
-              <w:pStyle w:val="template"/>
-              <w:spacing w:line="360" w:lineRule="auto"/>
+              <w:t>The kilobyte</w:t>
+            </w:r>
+            <w:r>
               <w:rPr>
                 <w:rFonts w:ascii="Times New Roman" w:hAnsi="Times New Roman"/>
                 <w:i w:val="0"/>
                 <w:sz w:val="24"/>
                 <w:szCs w:val="24"/>
               </w:rPr>
-            </w:pPr>
+              <w:t xml:space="preserve"> (KB)</w:t>
+            </w:r>
             <w:r>
               <w:rPr>
                 <w:rFonts w:ascii="Times New Roman" w:hAnsi="Times New Roman"/>
@@ -10339,7 +10352,7 @@
                 <w:sz w:val="24"/>
                 <w:szCs w:val="24"/>
               </w:rPr>
-              <w:t>M</w:t>
+              <w:t xml:space="preserve"> is a multiple of the unit byte for digital information</w:t>
             </w:r>
             <w:r>
               <w:rPr>
@@ -10348,7 +10361,253 @@
                 <w:sz w:val="24"/>
                 <w:szCs w:val="24"/>
               </w:rPr>
+              <w:t>. Its value is 1024 bytes.</w:t>
+            </w:r>
+          </w:p>
+        </w:tc>
+      </w:tr>
+      <w:tr>
+        <w:tc>
+          <w:tcPr>
+            <w:cnfStyle w:val="001000000000" w:firstRow="0" w:lastRow="0" w:firstColumn="1" w:lastColumn="0" w:oddVBand="0" w:evenVBand="0" w:oddHBand="0" w:evenHBand="0" w:firstRowFirstColumn="0" w:firstRowLastColumn="0" w:lastRowFirstColumn="0" w:lastRowLastColumn="0"/>
+            <w:tcW w:w="4932" w:type="dxa"/>
+          </w:tcPr>
+          <w:p>
+            <w:pPr>
+              <w:pStyle w:val="template"/>
+              <w:spacing w:line="360" w:lineRule="auto"/>
+              <w:rPr>
+                <w:rFonts w:ascii="Times New Roman" w:hAnsi="Times New Roman"/>
+                <w:i w:val="0"/>
+                <w:sz w:val="24"/>
+                <w:szCs w:val="24"/>
+              </w:rPr>
+            </w:pPr>
+            <w:r>
+              <w:rPr>
+                <w:rFonts w:ascii="Times New Roman" w:hAnsi="Times New Roman"/>
+                <w:i w:val="0"/>
+                <w:sz w:val="24"/>
+                <w:szCs w:val="24"/>
+              </w:rPr>
+              <w:t>Mb</w:t>
+            </w:r>
+          </w:p>
+        </w:tc>
+        <w:tc>
+          <w:tcPr>
+            <w:tcW w:w="4932" w:type="dxa"/>
+          </w:tcPr>
+          <w:p>
+            <w:pPr>
+              <w:pStyle w:val="template"/>
+              <w:spacing w:line="360" w:lineRule="auto"/>
+              <w:cnfStyle w:val="000000000000" w:firstRow="0" w:lastRow="0" w:firstColumn="0" w:lastColumn="0" w:oddVBand="0" w:evenVBand="0" w:oddHBand="0" w:evenHBand="0" w:firstRowFirstColumn="0" w:firstRowLastColumn="0" w:lastRowFirstColumn="0" w:lastRowLastColumn="0"/>
+              <w:rPr>
+                <w:rFonts w:ascii="Times New Roman" w:hAnsi="Times New Roman"/>
+                <w:i w:val="0"/>
+                <w:sz w:val="24"/>
+                <w:szCs w:val="24"/>
+              </w:rPr>
+            </w:pPr>
+            <w:r>
+              <w:rPr>
+                <w:rFonts w:ascii="Times New Roman" w:hAnsi="Times New Roman"/>
+                <w:i w:val="0"/>
+                <w:sz w:val="24"/>
+                <w:szCs w:val="24"/>
+              </w:rPr>
+              <w:t xml:space="preserve">The Megabyte (Mb) </w:t>
+            </w:r>
+            <w:r>
+              <w:rPr>
+                <w:rFonts w:ascii="Times New Roman" w:hAnsi="Times New Roman"/>
+                <w:i w:val="0"/>
+                <w:sz w:val="24"/>
+                <w:szCs w:val="24"/>
+              </w:rPr>
+              <w:t>is a multiple of the unit byte for digital information</w:t>
+            </w:r>
+            <w:r>
+              <w:rPr>
+                <w:rFonts w:ascii="Times New Roman" w:hAnsi="Times New Roman"/>
+                <w:i w:val="0"/>
+                <w:sz w:val="24"/>
+                <w:szCs w:val="24"/>
+              </w:rPr>
+              <w:t xml:space="preserve">. Its value is </w:t>
+            </w:r>
+            <w:r>
+              <w:rPr>
+                <w:rFonts w:ascii="Times New Roman" w:hAnsi="Times New Roman"/>
+                <w:i w:val="0"/>
+                <w:sz w:val="24"/>
+                <w:szCs w:val="24"/>
+              </w:rPr>
+              <w:t xml:space="preserve">1024 </w:t>
+            </w:r>
+            <w:r>
+              <w:rPr>
+                <w:rFonts w:ascii="Times New Roman" w:hAnsi="Times New Roman"/>
+                <w:i w:val="0"/>
+                <w:sz w:val="24"/>
+                <w:szCs w:val="24"/>
+              </w:rPr>
+              <w:t xml:space="preserve">* </w:t>
+            </w:r>
+            <w:r>
+              <w:rPr>
+                <w:rFonts w:ascii="Times New Roman" w:hAnsi="Times New Roman"/>
+                <w:i w:val="0"/>
+                <w:sz w:val="24"/>
+                <w:szCs w:val="24"/>
+              </w:rPr>
+              <w:t>(2</w:t>
+            </w:r>
+            <w:r>
+              <w:rPr>
+                <w:rFonts w:ascii="Times New Roman" w:hAnsi="Times New Roman"/>
+                <w:i w:val="0"/>
+                <w:sz w:val="24"/>
+                <w:szCs w:val="24"/>
+              </w:rPr>
+              <w:t>^</w:t>
+            </w:r>
+            <w:r>
+              <w:rPr>
+                <w:rFonts w:ascii="Times New Roman" w:hAnsi="Times New Roman"/>
+                <w:i w:val="0"/>
+                <w:sz w:val="24"/>
+                <w:szCs w:val="24"/>
+              </w:rPr>
+              <w:t>10)</w:t>
+            </w:r>
+            <w:r>
+              <w:rPr>
+                <w:rFonts w:ascii="Times New Roman" w:hAnsi="Times New Roman"/>
+                <w:i w:val="0"/>
+                <w:sz w:val="24"/>
+                <w:szCs w:val="24"/>
+              </w:rPr>
+              <w:t xml:space="preserve"> bytes.</w:t>
+            </w:r>
+          </w:p>
+        </w:tc>
+      </w:tr>
+      <w:tr>
+        <w:trPr>
+          <w:cnfStyle w:val="000000100000" w:firstRow="0" w:lastRow="0" w:firstColumn="0" w:lastColumn="0" w:oddVBand="0" w:evenVBand="0" w:oddHBand="1" w:evenHBand="0" w:firstRowFirstColumn="0" w:firstRowLastColumn="0" w:lastRowFirstColumn="0" w:lastRowLastColumn="0"/>
+        </w:trPr>
+        <w:tc>
+          <w:tcPr>
+            <w:cnfStyle w:val="001000000000" w:firstRow="0" w:lastRow="0" w:firstColumn="1" w:lastColumn="0" w:oddVBand="0" w:evenVBand="0" w:oddHBand="0" w:evenHBand="0" w:firstRowFirstColumn="0" w:firstRowLastColumn="0" w:lastRowFirstColumn="0" w:lastRowLastColumn="0"/>
+            <w:tcW w:w="4932" w:type="dxa"/>
+          </w:tcPr>
+          <w:p>
+            <w:pPr>
+              <w:pStyle w:val="template"/>
+              <w:spacing w:line="360" w:lineRule="auto"/>
+              <w:rPr>
+                <w:rFonts w:ascii="Times New Roman" w:hAnsi="Times New Roman"/>
+                <w:i w:val="0"/>
+                <w:sz w:val="24"/>
+                <w:szCs w:val="24"/>
+              </w:rPr>
+            </w:pPr>
+            <w:r>
+              <w:rPr>
+                <w:rFonts w:ascii="Times New Roman" w:hAnsi="Times New Roman"/>
+                <w:i w:val="0"/>
+                <w:sz w:val="24"/>
+                <w:szCs w:val="24"/>
+              </w:rPr>
+              <w:t>M</w:t>
+            </w:r>
+            <w:r>
+              <w:rPr>
+                <w:rFonts w:ascii="Times New Roman" w:hAnsi="Times New Roman"/>
+                <w:i w:val="0"/>
+                <w:sz w:val="24"/>
+                <w:szCs w:val="24"/>
+              </w:rPr>
               <w:t>icroprocessors</w:t>
+            </w:r>
+          </w:p>
+        </w:tc>
+        <w:tc>
+          <w:tcPr>
+            <w:tcW w:w="4932" w:type="dxa"/>
+          </w:tcPr>
+          <w:p>
+            <w:pPr>
+              <w:pStyle w:val="template"/>
+              <w:tabs>
+                <w:tab w:val="left" w:pos="1053"/>
+              </w:tabs>
+              <w:spacing w:line="360" w:lineRule="auto"/>
+              <w:cnfStyle w:val="000000100000" w:firstRow="0" w:lastRow="0" w:firstColumn="0" w:lastColumn="0" w:oddVBand="0" w:evenVBand="0" w:oddHBand="1" w:evenHBand="0" w:firstRowFirstColumn="0" w:firstRowLastColumn="0" w:lastRowFirstColumn="0" w:lastRowLastColumn="0"/>
+              <w:rPr>
+                <w:rFonts w:ascii="Times New Roman" w:hAnsi="Times New Roman"/>
+                <w:i w:val="0"/>
+                <w:sz w:val="24"/>
+                <w:szCs w:val="24"/>
+              </w:rPr>
+            </w:pPr>
+            <w:r>
+              <w:rPr>
+                <w:rFonts w:ascii="Times New Roman" w:hAnsi="Times New Roman"/>
+                <w:i w:val="0"/>
+                <w:sz w:val="24"/>
+                <w:szCs w:val="24"/>
+              </w:rPr>
+              <w:t>H</w:t>
+            </w:r>
+            <w:r>
+              <w:rPr>
+                <w:rFonts w:ascii="Times New Roman" w:hAnsi="Times New Roman"/>
+                <w:i w:val="0"/>
+                <w:sz w:val="24"/>
+                <w:szCs w:val="24"/>
+              </w:rPr>
+              <w:t>ardware within a computer that carries out the instructions of a computer program</w:t>
+            </w:r>
+            <w:r>
+              <w:rPr>
+                <w:rFonts w:ascii="Times New Roman" w:hAnsi="Times New Roman"/>
+                <w:i w:val="0"/>
+                <w:sz w:val="24"/>
+                <w:szCs w:val="24"/>
+              </w:rPr>
+              <w:t>.</w:t>
+            </w:r>
+          </w:p>
+        </w:tc>
+      </w:tr>
+      <w:tr>
+        <w:tc>
+          <w:tcPr>
+            <w:cnfStyle w:val="001000000000" w:firstRow="0" w:lastRow="0" w:firstColumn="1" w:lastColumn="0" w:oddVBand="0" w:evenVBand="0" w:oddHBand="0" w:evenHBand="0" w:firstRowFirstColumn="0" w:firstRowLastColumn="0" w:lastRowFirstColumn="0" w:lastRowLastColumn="0"/>
+            <w:tcW w:w="4932" w:type="dxa"/>
+          </w:tcPr>
+          <w:p>
+            <w:pPr>
+              <w:pStyle w:val="template"/>
+              <w:spacing w:line="360" w:lineRule="auto"/>
+              <w:rPr>
+                <w:rFonts w:ascii="Times New Roman" w:hAnsi="Times New Roman"/>
+                <w:i w:val="0"/>
+                <w:sz w:val="24"/>
+                <w:szCs w:val="24"/>
+              </w:rPr>
+            </w:pPr>
+            <w:r>
+              <w:rPr>
+                <w:rFonts w:ascii="Times New Roman" w:hAnsi="Times New Roman"/>
+                <w:i w:val="0"/>
+                <w:sz w:val="24"/>
+                <w:szCs w:val="24"/>
+              </w:rPr>
+              <w:t>Personal Computer</w:t>
             </w:r>
           </w:p>
         </w:tc>
@@ -10378,7 +10637,7 @@
                 <w:sz w:val="24"/>
                 <w:szCs w:val="24"/>
               </w:rPr>
-              <w:t>H</w:t>
+              <w:t>G</w:t>
             </w:r>
             <w:r>
               <w:rPr>
@@ -10387,16 +10646,7 @@
                 <w:sz w:val="24"/>
                 <w:szCs w:val="24"/>
               </w:rPr>
-              <w:t>ardware within a computer that carries out the instructions of a computer program</w:t>
-            </w:r>
-            <w:r>
-              <w:rPr>
-                <w:rFonts w:ascii="Times New Roman" w:hAnsi="Times New Roman"/>
-                <w:i w:val="0"/>
-                <w:sz w:val="24"/>
-                <w:szCs w:val="24"/>
-              </w:rPr>
-              <w:t>.</w:t>
+              <w:t>eneral-purpose computer, whose size, capabilities and original sale price makes it useful for individuals, and which is intended to be operated directly by an end-user with no intervening computer operator.</w:t>
             </w:r>
           </w:p>
         </w:tc>
@@ -10428,7 +10678,7 @@
                 <w:sz w:val="24"/>
                 <w:szCs w:val="24"/>
               </w:rPr>
-              <w:t>Personal Computer</w:t>
+              <w:t>Pixel</w:t>
             </w:r>
           </w:p>
         </w:tc>
@@ -10439,9 +10689,6 @@
           <w:p>
             <w:pPr>
               <w:pStyle w:val="template"/>
-              <w:tabs>
-                <w:tab w:val="left" w:pos="1053"/>
-              </w:tabs>
               <w:spacing w:line="360" w:lineRule="auto"/>
               <w:cnfStyle w:val="000000100000" w:firstRow="0" w:lastRow="0" w:firstColumn="0" w:lastColumn="0" w:oddVBand="0" w:evenVBand="0" w:oddHBand="1" w:evenHBand="0" w:firstRowFirstColumn="0" w:firstRowLastColumn="0" w:lastRowFirstColumn="0" w:lastRowLastColumn="0"/>
               <w:rPr>
@@ -10458,7 +10705,7 @@
                 <w:sz w:val="24"/>
                 <w:szCs w:val="24"/>
               </w:rPr>
-              <w:t>G</w:t>
+              <w:t>S</w:t>
             </w:r>
             <w:r>
               <w:rPr>
@@ -10467,55 +10714,46 @@
                 <w:sz w:val="24"/>
                 <w:szCs w:val="24"/>
               </w:rPr>
-              <w:t>eneral-purpose computer, whose size, capabilities and original sale price makes it useful for individuals, and which is intended to be operated directly by an end-user with no intervening computer operator.</w:t>
-            </w:r>
-          </w:p>
-        </w:tc>
-      </w:tr>
-      <w:tr>
-        <w:tc>
-          <w:tcPr>
-            <w:cnfStyle w:val="001000000000" w:firstRow="0" w:lastRow="0" w:firstColumn="1" w:lastColumn="0" w:oddVBand="0" w:evenVBand="0" w:oddHBand="0" w:evenHBand="0" w:firstRowFirstColumn="0" w:firstRowLastColumn="0" w:lastRowFirstColumn="0" w:lastRowLastColumn="0"/>
-            <w:tcW w:w="4932" w:type="dxa"/>
-          </w:tcPr>
-          <w:p>
-            <w:pPr>
-              <w:pStyle w:val="template"/>
-              <w:spacing w:line="360" w:lineRule="auto"/>
+              <w:t>mallest controllable element of a picture represented on the screen</w:t>
+            </w:r>
+            <w:r>
               <w:rPr>
                 <w:rFonts w:ascii="Times New Roman" w:hAnsi="Times New Roman"/>
                 <w:i w:val="0"/>
                 <w:sz w:val="24"/>
                 <w:szCs w:val="24"/>
               </w:rPr>
-            </w:pPr>
-            <w:r>
+              <w:t>.</w:t>
+            </w:r>
+          </w:p>
+        </w:tc>
+      </w:tr>
+      <w:tr>
+        <w:tc>
+          <w:tcPr>
+            <w:cnfStyle w:val="001000000000" w:firstRow="0" w:lastRow="0" w:firstColumn="1" w:lastColumn="0" w:oddVBand="0" w:evenVBand="0" w:oddHBand="0" w:evenHBand="0" w:firstRowFirstColumn="0" w:firstRowLastColumn="0" w:lastRowFirstColumn="0" w:lastRowLastColumn="0"/>
+            <w:tcW w:w="4932" w:type="dxa"/>
+          </w:tcPr>
+          <w:p>
+            <w:pPr>
+              <w:pStyle w:val="template"/>
+              <w:spacing w:line="360" w:lineRule="auto"/>
               <w:rPr>
                 <w:rFonts w:ascii="Times New Roman" w:hAnsi="Times New Roman"/>
                 <w:i w:val="0"/>
                 <w:sz w:val="24"/>
                 <w:szCs w:val="24"/>
               </w:rPr>
-              <w:t>Pixel</w:t>
-            </w:r>
-          </w:p>
-        </w:tc>
-        <w:tc>
-          <w:tcPr>
-            <w:tcW w:w="4932" w:type="dxa"/>
-          </w:tcPr>
-          <w:p>
-            <w:pPr>
-              <w:pStyle w:val="template"/>
-              <w:spacing w:line="360" w:lineRule="auto"/>
-              <w:cnfStyle w:val="000000000000" w:firstRow="0" w:lastRow="0" w:firstColumn="0" w:lastColumn="0" w:oddVBand="0" w:evenVBand="0" w:oddHBand="0" w:evenHBand="0" w:firstRowFirstColumn="0" w:firstRowLastColumn="0" w:lastRowFirstColumn="0" w:lastRowLastColumn="0"/>
+            </w:pPr>
+            <w:r>
               <w:rPr>
                 <w:rFonts w:ascii="Times New Roman" w:hAnsi="Times New Roman"/>
                 <w:i w:val="0"/>
                 <w:sz w:val="24"/>
                 <w:szCs w:val="24"/>
               </w:rPr>
-            </w:pPr>
+              <w:t>Plain Text F</w:t>
+            </w:r>
             <w:r>
               <w:rPr>
                 <w:rFonts w:ascii="Times New Roman" w:hAnsi="Times New Roman"/>
@@ -10523,16 +10761,53 @@
                 <w:sz w:val="24"/>
                 <w:szCs w:val="24"/>
               </w:rPr>
-              <w:t>S</w:t>
-            </w:r>
-            <w:r>
+              <w:t>ile</w:t>
+            </w:r>
+          </w:p>
+        </w:tc>
+        <w:tc>
+          <w:tcPr>
+            <w:tcW w:w="4932" w:type="dxa"/>
+          </w:tcPr>
+          <w:p>
+            <w:pPr>
+              <w:pStyle w:val="template"/>
+              <w:spacing w:line="360" w:lineRule="auto"/>
+              <w:cnfStyle w:val="000000000000" w:firstRow="0" w:lastRow="0" w:firstColumn="0" w:lastColumn="0" w:oddVBand="0" w:evenVBand="0" w:oddHBand="0" w:evenHBand="0" w:firstRowFirstColumn="0" w:firstRowLastColumn="0" w:lastRowFirstColumn="0" w:lastRowLastColumn="0"/>
               <w:rPr>
                 <w:rFonts w:ascii="Times New Roman" w:hAnsi="Times New Roman"/>
                 <w:i w:val="0"/>
                 <w:sz w:val="24"/>
                 <w:szCs w:val="24"/>
               </w:rPr>
-              <w:t>mallest controllable element of a picture represented on the screen</w:t>
+            </w:pPr>
+            <w:r>
+              <w:rPr>
+                <w:rFonts w:ascii="Times New Roman" w:hAnsi="Times New Roman"/>
+                <w:i w:val="0"/>
+                <w:sz w:val="24"/>
+                <w:szCs w:val="24"/>
+              </w:rPr>
+              <w:t xml:space="preserve">Computer file whose contents can be red without much processing as opposed to “binary files” </w:t>
+            </w:r>
+            <w:r>
+              <w:rPr>
+                <w:rFonts w:ascii="Times New Roman" w:hAnsi="Times New Roman"/>
+                <w:i w:val="0"/>
+                <w:sz w:val="24"/>
+                <w:szCs w:val="24"/>
+              </w:rPr>
+              <w:t xml:space="preserve">in which some portions must be interpreted as </w:t>
+            </w:r>
+            <w:r>
+              <w:rPr>
+                <w:rFonts w:ascii="Times New Roman" w:hAnsi="Times New Roman"/>
+                <w:i w:val="0"/>
+                <w:sz w:val="24"/>
+                <w:szCs w:val="24"/>
+              </w:rPr>
+              <w:lastRenderedPageBreak/>
+              <w:t>binary objects</w:t>
             </w:r>
             <w:r>
               <w:rPr>
@@ -10573,35 +10848,36 @@
                 <w:sz w:val="24"/>
                 <w:szCs w:val="24"/>
               </w:rPr>
-              <w:t>Plain Text F</w:t>
-            </w:r>
-            <w:r>
+              <w:lastRenderedPageBreak/>
+              <w:t>Programming Language</w:t>
+            </w:r>
+          </w:p>
+        </w:tc>
+        <w:tc>
+          <w:tcPr>
+            <w:tcW w:w="4932" w:type="dxa"/>
+          </w:tcPr>
+          <w:p>
+            <w:pPr>
+              <w:pStyle w:val="template"/>
+              <w:spacing w:line="360" w:lineRule="auto"/>
+              <w:cnfStyle w:val="000000100000" w:firstRow="0" w:lastRow="0" w:firstColumn="0" w:lastColumn="0" w:oddVBand="0" w:evenVBand="0" w:oddHBand="1" w:evenHBand="0" w:firstRowFirstColumn="0" w:firstRowLastColumn="0" w:lastRowFirstColumn="0" w:lastRowLastColumn="0"/>
               <w:rPr>
                 <w:rFonts w:ascii="Times New Roman" w:hAnsi="Times New Roman"/>
                 <w:i w:val="0"/>
                 <w:sz w:val="24"/>
                 <w:szCs w:val="24"/>
               </w:rPr>
-              <w:t>ile</w:t>
-            </w:r>
-          </w:p>
-        </w:tc>
-        <w:tc>
-          <w:tcPr>
-            <w:tcW w:w="4932" w:type="dxa"/>
-          </w:tcPr>
-          <w:p>
-            <w:pPr>
-              <w:pStyle w:val="template"/>
-              <w:spacing w:line="360" w:lineRule="auto"/>
-              <w:cnfStyle w:val="000000100000" w:firstRow="0" w:lastRow="0" w:firstColumn="0" w:lastColumn="0" w:oddVBand="0" w:evenVBand="0" w:oddHBand="1" w:evenHBand="0" w:firstRowFirstColumn="0" w:firstRowLastColumn="0" w:lastRowFirstColumn="0" w:lastRowLastColumn="0"/>
+            </w:pPr>
+            <w:r>
               <w:rPr>
                 <w:rFonts w:ascii="Times New Roman" w:hAnsi="Times New Roman"/>
                 <w:i w:val="0"/>
                 <w:sz w:val="24"/>
                 <w:szCs w:val="24"/>
               </w:rPr>
-            </w:pPr>
+              <w:t>A</w:t>
+            </w:r>
             <w:r>
               <w:rPr>
                 <w:rFonts w:ascii="Times New Roman" w:hAnsi="Times New Roman"/>
@@ -10609,17 +10885,28 @@
                 <w:sz w:val="24"/>
                 <w:szCs w:val="24"/>
               </w:rPr>
-              <w:t xml:space="preserve">Computer file whose contents can be red without much processing as opposed to “binary files” </w:t>
-            </w:r>
-            <w:r>
+              <w:t>rtificial language designed to communicate instructions to a machine, particularly a computer.</w:t>
+            </w:r>
+          </w:p>
+        </w:tc>
+      </w:tr>
+      <w:tr>
+        <w:tc>
+          <w:tcPr>
+            <w:cnfStyle w:val="001000000000" w:firstRow="0" w:lastRow="0" w:firstColumn="1" w:lastColumn="0" w:oddVBand="0" w:evenVBand="0" w:oddHBand="0" w:evenHBand="0" w:firstRowFirstColumn="0" w:firstRowLastColumn="0" w:lastRowFirstColumn="0" w:lastRowLastColumn="0"/>
+            <w:tcW w:w="4932" w:type="dxa"/>
+          </w:tcPr>
+          <w:p>
+            <w:pPr>
+              <w:pStyle w:val="template"/>
+              <w:spacing w:line="360" w:lineRule="auto"/>
               <w:rPr>
                 <w:rFonts w:ascii="Times New Roman" w:hAnsi="Times New Roman"/>
                 <w:i w:val="0"/>
                 <w:sz w:val="24"/>
                 <w:szCs w:val="24"/>
               </w:rPr>
-              <w:t>in which some portions must be interpreted as binary objects</w:t>
-            </w:r>
+            </w:pPr>
             <w:r>
               <w:rPr>
                 <w:rFonts w:ascii="Times New Roman" w:hAnsi="Times New Roman"/>
@@ -10627,21 +10914,19 @@
                 <w:sz w:val="24"/>
                 <w:szCs w:val="24"/>
               </w:rPr>
-              <w:t>.</w:t>
-            </w:r>
-          </w:p>
-        </w:tc>
-      </w:tr>
-      <w:tr>
-        <w:tc>
-          <w:tcPr>
-            <w:cnfStyle w:val="001000000000" w:firstRow="0" w:lastRow="0" w:firstColumn="1" w:lastColumn="0" w:oddVBand="0" w:evenVBand="0" w:oddHBand="0" w:evenHBand="0" w:firstRowFirstColumn="0" w:firstRowLastColumn="0" w:lastRowFirstColumn="0" w:lastRowLastColumn="0"/>
+              <w:t>Pros and Cons</w:t>
+            </w:r>
+          </w:p>
+        </w:tc>
+        <w:tc>
+          <w:tcPr>
             <w:tcW w:w="4932" w:type="dxa"/>
           </w:tcPr>
           <w:p>
             <w:pPr>
               <w:pStyle w:val="template"/>
               <w:spacing w:line="360" w:lineRule="auto"/>
+              <w:cnfStyle w:val="000000000000" w:firstRow="0" w:lastRow="0" w:firstColumn="0" w:lastColumn="0" w:oddVBand="0" w:evenVBand="0" w:oddHBand="0" w:evenHBand="0" w:firstRowFirstColumn="0" w:firstRowLastColumn="0" w:lastRowFirstColumn="0" w:lastRowLastColumn="0"/>
               <w:rPr>
                 <w:rFonts w:ascii="Times New Roman" w:hAnsi="Times New Roman"/>
                 <w:i w:val="0"/>
@@ -10656,43 +10941,7 @@
                 <w:sz w:val="24"/>
                 <w:szCs w:val="24"/>
               </w:rPr>
-              <w:t>Programming Language</w:t>
-            </w:r>
-          </w:p>
-        </w:tc>
-        <w:tc>
-          <w:tcPr>
-            <w:tcW w:w="4932" w:type="dxa"/>
-          </w:tcPr>
-          <w:p>
-            <w:pPr>
-              <w:pStyle w:val="template"/>
-              <w:spacing w:line="360" w:lineRule="auto"/>
-              <w:cnfStyle w:val="000000000000" w:firstRow="0" w:lastRow="0" w:firstColumn="0" w:lastColumn="0" w:oddVBand="0" w:evenVBand="0" w:oddHBand="0" w:evenHBand="0" w:firstRowFirstColumn="0" w:firstRowLastColumn="0" w:lastRowFirstColumn="0" w:lastRowLastColumn="0"/>
-              <w:rPr>
-                <w:rFonts w:ascii="Times New Roman" w:hAnsi="Times New Roman"/>
-                <w:i w:val="0"/>
-                <w:sz w:val="24"/>
-                <w:szCs w:val="24"/>
-              </w:rPr>
-            </w:pPr>
-            <w:r>
-              <w:rPr>
-                <w:rFonts w:ascii="Times New Roman" w:hAnsi="Times New Roman"/>
-                <w:i w:val="0"/>
-                <w:sz w:val="24"/>
-                <w:szCs w:val="24"/>
-              </w:rPr>
-              <w:t>A</w:t>
-            </w:r>
-            <w:r>
-              <w:rPr>
-                <w:rFonts w:ascii="Times New Roman" w:hAnsi="Times New Roman"/>
-                <w:i w:val="0"/>
-                <w:sz w:val="24"/>
-                <w:szCs w:val="24"/>
-              </w:rPr>
-              <w:t>rtificial language designed to communicate instructions to a machine, particularly a computer.</w:t>
+              <w:t>The phrase "pros and cons" means "advantages and disadvantages". It derives from the Latin prefixes "pro-", meaning on behalf of or for, and contra-, meaning against.</w:t>
             </w:r>
           </w:p>
         </w:tc>
@@ -10724,7 +10973,7 @@
                 <w:sz w:val="24"/>
                 <w:szCs w:val="24"/>
               </w:rPr>
-              <w:t>Pros and Cons</w:t>
+              <w:t>RAM</w:t>
             </w:r>
           </w:p>
         </w:tc>
@@ -10751,28 +11000,17 @@
                 <w:sz w:val="24"/>
                 <w:szCs w:val="24"/>
               </w:rPr>
-              <w:t>The phrase "pros and cons" means "advantages and disadvantages". It derives from the Latin prefixes "pro-", meaning on behalf of or for, and contra-, meaning against.</w:t>
-            </w:r>
-          </w:p>
-        </w:tc>
-      </w:tr>
-      <w:tr>
-        <w:tc>
-          <w:tcPr>
-            <w:cnfStyle w:val="001000000000" w:firstRow="0" w:lastRow="0" w:firstColumn="1" w:lastColumn="0" w:oddVBand="0" w:evenVBand="0" w:oddHBand="0" w:evenHBand="0" w:firstRowFirstColumn="0" w:firstRowLastColumn="0" w:lastRowFirstColumn="0" w:lastRowLastColumn="0"/>
-            <w:tcW w:w="4932" w:type="dxa"/>
-          </w:tcPr>
-          <w:p>
-            <w:pPr>
-              <w:pStyle w:val="template"/>
-              <w:spacing w:line="360" w:lineRule="auto"/>
+              <w:t>Random-access memory</w:t>
+            </w:r>
+            <w:r>
               <w:rPr>
                 <w:rFonts w:ascii="Times New Roman" w:hAnsi="Times New Roman"/>
                 <w:i w:val="0"/>
                 <w:sz w:val="24"/>
                 <w:szCs w:val="24"/>
               </w:rPr>
-            </w:pPr>
+              <w:t xml:space="preserve"> (RAM)</w:t>
+            </w:r>
             <w:r>
               <w:rPr>
                 <w:rFonts w:ascii="Times New Roman" w:hAnsi="Times New Roman"/>
@@ -10780,19 +11018,21 @@
                 <w:sz w:val="24"/>
                 <w:szCs w:val="24"/>
               </w:rPr>
-              <w:t>RAM</w:t>
-            </w:r>
-          </w:p>
-        </w:tc>
-        <w:tc>
-          <w:tcPr>
+              <w:t xml:space="preserve"> is a form of computer data storage.</w:t>
+            </w:r>
+          </w:p>
+        </w:tc>
+      </w:tr>
+      <w:tr>
+        <w:tc>
+          <w:tcPr>
+            <w:cnfStyle w:val="001000000000" w:firstRow="0" w:lastRow="0" w:firstColumn="1" w:lastColumn="0" w:oddVBand="0" w:evenVBand="0" w:oddHBand="0" w:evenHBand="0" w:firstRowFirstColumn="0" w:firstRowLastColumn="0" w:lastRowFirstColumn="0" w:lastRowLastColumn="0"/>
             <w:tcW w:w="4932" w:type="dxa"/>
           </w:tcPr>
           <w:p>
             <w:pPr>
               <w:pStyle w:val="template"/>
               <w:spacing w:line="360" w:lineRule="auto"/>
-              <w:cnfStyle w:val="000000000000" w:firstRow="0" w:lastRow="0" w:firstColumn="0" w:lastColumn="0" w:oddVBand="0" w:evenVBand="0" w:oddHBand="0" w:evenHBand="0" w:firstRowFirstColumn="0" w:firstRowLastColumn="0" w:lastRowFirstColumn="0" w:lastRowLastColumn="0"/>
               <w:rPr>
                 <w:rFonts w:ascii="Times New Roman" w:hAnsi="Times New Roman"/>
                 <w:i w:val="0"/>
@@ -10807,17 +11047,26 @@
                 <w:sz w:val="24"/>
                 <w:szCs w:val="24"/>
               </w:rPr>
-              <w:t>Random-access memory</w:t>
-            </w:r>
-            <w:r>
+              <w:t>Refresh Rate</w:t>
+            </w:r>
+          </w:p>
+        </w:tc>
+        <w:tc>
+          <w:tcPr>
+            <w:tcW w:w="4932" w:type="dxa"/>
+          </w:tcPr>
+          <w:p>
+            <w:pPr>
+              <w:pStyle w:val="template"/>
+              <w:spacing w:line="360" w:lineRule="auto"/>
+              <w:cnfStyle w:val="000000000000" w:firstRow="0" w:lastRow="0" w:firstColumn="0" w:lastColumn="0" w:oddVBand="0" w:evenVBand="0" w:oddHBand="0" w:evenHBand="0" w:firstRowFirstColumn="0" w:firstRowLastColumn="0" w:lastRowFirstColumn="0" w:lastRowLastColumn="0"/>
               <w:rPr>
                 <w:rFonts w:ascii="Times New Roman" w:hAnsi="Times New Roman"/>
                 <w:i w:val="0"/>
                 <w:sz w:val="24"/>
                 <w:szCs w:val="24"/>
               </w:rPr>
-              <w:t xml:space="preserve"> (RAM)</w:t>
-            </w:r>
+            </w:pPr>
             <w:r>
               <w:rPr>
                 <w:rFonts w:ascii="Times New Roman" w:hAnsi="Times New Roman"/>
@@ -10825,7 +11074,25 @@
                 <w:sz w:val="24"/>
                 <w:szCs w:val="24"/>
               </w:rPr>
-              <w:t xml:space="preserve"> is a form of computer data storage.</w:t>
+              <w:t>N</w:t>
+            </w:r>
+            <w:r>
+              <w:rPr>
+                <w:rFonts w:ascii="Times New Roman" w:hAnsi="Times New Roman"/>
+                <w:i w:val="0"/>
+                <w:sz w:val="24"/>
+                <w:szCs w:val="24"/>
+              </w:rPr>
+              <w:t>umber of times in a second that display hardware updates its buffer</w:t>
+            </w:r>
+            <w:r>
+              <w:rPr>
+                <w:rFonts w:ascii="Times New Roman" w:hAnsi="Times New Roman"/>
+                <w:i w:val="0"/>
+                <w:sz w:val="24"/>
+                <w:szCs w:val="24"/>
+              </w:rPr>
+              <w:t>.</w:t>
             </w:r>
           </w:p>
         </w:tc>
@@ -10857,35 +11124,35 @@
                 <w:sz w:val="24"/>
                 <w:szCs w:val="24"/>
               </w:rPr>
-              <w:t>Refresh Rate</w:t>
-            </w:r>
-          </w:p>
-        </w:tc>
-        <w:tc>
-          <w:tcPr>
-            <w:tcW w:w="4932" w:type="dxa"/>
-          </w:tcPr>
-          <w:p>
-            <w:pPr>
-              <w:pStyle w:val="template"/>
-              <w:spacing w:line="360" w:lineRule="auto"/>
-              <w:cnfStyle w:val="000000100000" w:firstRow="0" w:lastRow="0" w:firstColumn="0" w:lastColumn="0" w:oddVBand="0" w:evenVBand="0" w:oddHBand="1" w:evenHBand="0" w:firstRowFirstColumn="0" w:firstRowLastColumn="0" w:lastRowFirstColumn="0" w:lastRowLastColumn="0"/>
+              <w:t>Screen R</w:t>
+            </w:r>
+            <w:r>
               <w:rPr>
                 <w:rFonts w:ascii="Times New Roman" w:hAnsi="Times New Roman"/>
                 <w:i w:val="0"/>
                 <w:sz w:val="24"/>
                 <w:szCs w:val="24"/>
               </w:rPr>
-            </w:pPr>
-            <w:r>
+              <w:t>esolution</w:t>
+            </w:r>
+          </w:p>
+        </w:tc>
+        <w:tc>
+          <w:tcPr>
+            <w:tcW w:w="4932" w:type="dxa"/>
+          </w:tcPr>
+          <w:p>
+            <w:pPr>
+              <w:pStyle w:val="template"/>
+              <w:spacing w:line="360" w:lineRule="auto"/>
+              <w:cnfStyle w:val="000000100000" w:firstRow="0" w:lastRow="0" w:firstColumn="0" w:lastColumn="0" w:oddVBand="0" w:evenVBand="0" w:oddHBand="1" w:evenHBand="0" w:firstRowFirstColumn="0" w:firstRowLastColumn="0" w:lastRowFirstColumn="0" w:lastRowLastColumn="0"/>
               <w:rPr>
                 <w:rFonts w:ascii="Times New Roman" w:hAnsi="Times New Roman"/>
                 <w:i w:val="0"/>
                 <w:sz w:val="24"/>
                 <w:szCs w:val="24"/>
               </w:rPr>
-              <w:t>N</w:t>
-            </w:r>
+            </w:pPr>
             <w:r>
               <w:rPr>
                 <w:rFonts w:ascii="Times New Roman" w:hAnsi="Times New Roman"/>
@@ -10893,7 +11160,7 @@
                 <w:sz w:val="24"/>
                 <w:szCs w:val="24"/>
               </w:rPr>
-              <w:t>umber of times in a second that display hardware updates its buffer</w:t>
+              <w:t>N</w:t>
             </w:r>
             <w:r>
               <w:rPr>
@@ -10902,38 +11169,37 @@
                 <w:sz w:val="24"/>
                 <w:szCs w:val="24"/>
               </w:rPr>
-              <w:t>.</w:t>
-            </w:r>
-          </w:p>
-        </w:tc>
-      </w:tr>
-      <w:tr>
-        <w:tc>
-          <w:tcPr>
-            <w:cnfStyle w:val="001000000000" w:firstRow="0" w:lastRow="0" w:firstColumn="1" w:lastColumn="0" w:oddVBand="0" w:evenVBand="0" w:oddHBand="0" w:evenHBand="0" w:firstRowFirstColumn="0" w:firstRowLastColumn="0" w:lastRowFirstColumn="0" w:lastRowLastColumn="0"/>
-            <w:tcW w:w="4932" w:type="dxa"/>
-          </w:tcPr>
-          <w:p>
-            <w:pPr>
-              <w:pStyle w:val="template"/>
-              <w:spacing w:line="360" w:lineRule="auto"/>
+              <w:t>umber of distinct pixels in each dimension that can be displayed</w:t>
+            </w:r>
+            <w:r>
               <w:rPr>
                 <w:rFonts w:ascii="Times New Roman" w:hAnsi="Times New Roman"/>
                 <w:i w:val="0"/>
                 <w:sz w:val="24"/>
                 <w:szCs w:val="24"/>
               </w:rPr>
-            </w:pPr>
-            <w:r>
+              <w:t xml:space="preserve"> in a computer monitor.</w:t>
+            </w:r>
+          </w:p>
+        </w:tc>
+      </w:tr>
+      <w:tr>
+        <w:tc>
+          <w:tcPr>
+            <w:cnfStyle w:val="001000000000" w:firstRow="0" w:lastRow="0" w:firstColumn="1" w:lastColumn="0" w:oddVBand="0" w:evenVBand="0" w:oddHBand="0" w:evenHBand="0" w:firstRowFirstColumn="0" w:firstRowLastColumn="0" w:lastRowFirstColumn="0" w:lastRowLastColumn="0"/>
+            <w:tcW w:w="4932" w:type="dxa"/>
+          </w:tcPr>
+          <w:p>
+            <w:pPr>
+              <w:pStyle w:val="template"/>
+              <w:spacing w:line="360" w:lineRule="auto"/>
               <w:rPr>
                 <w:rFonts w:ascii="Times New Roman" w:hAnsi="Times New Roman"/>
                 <w:i w:val="0"/>
                 <w:sz w:val="24"/>
                 <w:szCs w:val="24"/>
               </w:rPr>
-              <w:lastRenderedPageBreak/>
-              <w:t>Screen R</w:t>
-            </w:r>
+            </w:pPr>
             <w:r>
               <w:rPr>
                 <w:rFonts w:ascii="Times New Roman" w:hAnsi="Times New Roman"/>
@@ -10941,7 +11207,7 @@
                 <w:sz w:val="24"/>
                 <w:szCs w:val="24"/>
               </w:rPr>
-              <w:t>esolution</w:t>
+              <w:t>Software</w:t>
             </w:r>
           </w:p>
         </w:tc>
@@ -10977,16 +11243,7 @@
                 <w:sz w:val="24"/>
                 <w:szCs w:val="24"/>
               </w:rPr>
-              <w:t>umber of distinct pixels in each dimension that can be displayed</w:t>
-            </w:r>
-            <w:r>
-              <w:rPr>
-                <w:rFonts w:ascii="Times New Roman" w:hAnsi="Times New Roman"/>
-                <w:i w:val="0"/>
-                <w:sz w:val="24"/>
-                <w:szCs w:val="24"/>
-              </w:rPr>
-              <w:t xml:space="preserve"> in a computer monitor.</w:t>
+              <w:t>on-tangible component of computers</w:t>
             </w:r>
           </w:p>
         </w:tc>
@@ -11018,35 +11275,35 @@
                 <w:sz w:val="24"/>
                 <w:szCs w:val="24"/>
               </w:rPr>
-              <w:t>Software</w:t>
-            </w:r>
-          </w:p>
-        </w:tc>
-        <w:tc>
-          <w:tcPr>
-            <w:tcW w:w="4932" w:type="dxa"/>
-          </w:tcPr>
-          <w:p>
-            <w:pPr>
-              <w:pStyle w:val="template"/>
-              <w:spacing w:line="360" w:lineRule="auto"/>
-              <w:cnfStyle w:val="000000100000" w:firstRow="0" w:lastRow="0" w:firstColumn="0" w:lastColumn="0" w:oddVBand="0" w:evenVBand="0" w:oddHBand="1" w:evenHBand="0" w:firstRowFirstColumn="0" w:firstRowLastColumn="0" w:lastRowFirstColumn="0" w:lastRowLastColumn="0"/>
+              <w:t>V</w:t>
+            </w:r>
+            <w:r>
               <w:rPr>
                 <w:rFonts w:ascii="Times New Roman" w:hAnsi="Times New Roman"/>
                 <w:i w:val="0"/>
                 <w:sz w:val="24"/>
                 <w:szCs w:val="24"/>
               </w:rPr>
-            </w:pPr>
-            <w:r>
+              <w:t>ariable</w:t>
+            </w:r>
+          </w:p>
+        </w:tc>
+        <w:tc>
+          <w:tcPr>
+            <w:tcW w:w="4932" w:type="dxa"/>
+          </w:tcPr>
+          <w:p>
+            <w:pPr>
+              <w:pStyle w:val="template"/>
+              <w:spacing w:line="360" w:lineRule="auto"/>
+              <w:cnfStyle w:val="000000100000" w:firstRow="0" w:lastRow="0" w:firstColumn="0" w:lastColumn="0" w:oddVBand="0" w:evenVBand="0" w:oddHBand="1" w:evenHBand="0" w:firstRowFirstColumn="0" w:firstRowLastColumn="0" w:lastRowFirstColumn="0" w:lastRowLastColumn="0"/>
               <w:rPr>
                 <w:rFonts w:ascii="Times New Roman" w:hAnsi="Times New Roman"/>
                 <w:i w:val="0"/>
                 <w:sz w:val="24"/>
                 <w:szCs w:val="24"/>
               </w:rPr>
-              <w:t>N</w:t>
-            </w:r>
+            </w:pPr>
             <w:r>
               <w:rPr>
                 <w:rFonts w:ascii="Times New Roman" w:hAnsi="Times New Roman"/>
@@ -11054,37 +11311,37 @@
                 <w:sz w:val="24"/>
                 <w:szCs w:val="24"/>
               </w:rPr>
-              <w:t>on-tangible component of computers</w:t>
-            </w:r>
-          </w:p>
-        </w:tc>
-      </w:tr>
-      <w:tr>
-        <w:tc>
-          <w:tcPr>
-            <w:cnfStyle w:val="001000000000" w:firstRow="0" w:lastRow="0" w:firstColumn="1" w:lastColumn="0" w:oddVBand="0" w:evenVBand="0" w:oddHBand="0" w:evenHBand="0" w:firstRowFirstColumn="0" w:firstRowLastColumn="0" w:lastRowFirstColumn="0" w:lastRowLastColumn="0"/>
-            <w:tcW w:w="4932" w:type="dxa"/>
-          </w:tcPr>
-          <w:p>
-            <w:pPr>
-              <w:pStyle w:val="template"/>
-              <w:spacing w:line="360" w:lineRule="auto"/>
+              <w:t>S</w:t>
+            </w:r>
+            <w:r>
               <w:rPr>
                 <w:rFonts w:ascii="Times New Roman" w:hAnsi="Times New Roman"/>
                 <w:i w:val="0"/>
                 <w:sz w:val="24"/>
                 <w:szCs w:val="24"/>
               </w:rPr>
-            </w:pPr>
-            <w:r>
+              <w:t>ymbolic name associated with a value and whose associated value may be changed</w:t>
+            </w:r>
+          </w:p>
+        </w:tc>
+      </w:tr>
+      <w:tr>
+        <w:tc>
+          <w:tcPr>
+            <w:cnfStyle w:val="001000000000" w:firstRow="0" w:lastRow="0" w:firstColumn="1" w:lastColumn="0" w:oddVBand="0" w:evenVBand="0" w:oddHBand="0" w:evenHBand="0" w:firstRowFirstColumn="0" w:firstRowLastColumn="0" w:lastRowFirstColumn="0" w:lastRowLastColumn="0"/>
+            <w:tcW w:w="4932" w:type="dxa"/>
+          </w:tcPr>
+          <w:p>
+            <w:pPr>
+              <w:pStyle w:val="template"/>
+              <w:spacing w:line="360" w:lineRule="auto"/>
               <w:rPr>
                 <w:rFonts w:ascii="Times New Roman" w:hAnsi="Times New Roman"/>
                 <w:i w:val="0"/>
                 <w:sz w:val="24"/>
                 <w:szCs w:val="24"/>
               </w:rPr>
-              <w:t>V</w:t>
-            </w:r>
+            </w:pPr>
             <w:r>
               <w:rPr>
                 <w:rFonts w:ascii="Times New Roman" w:hAnsi="Times New Roman"/>
@@ -11092,35 +11349,36 @@
                 <w:sz w:val="24"/>
                 <w:szCs w:val="24"/>
               </w:rPr>
-              <w:t>ariable</w:t>
-            </w:r>
-          </w:p>
-        </w:tc>
-        <w:tc>
-          <w:tcPr>
-            <w:tcW w:w="4932" w:type="dxa"/>
-          </w:tcPr>
-          <w:p>
-            <w:pPr>
-              <w:pStyle w:val="template"/>
-              <w:spacing w:line="360" w:lineRule="auto"/>
-              <w:cnfStyle w:val="000000000000" w:firstRow="0" w:lastRow="0" w:firstColumn="0" w:lastColumn="0" w:oddVBand="0" w:evenVBand="0" w:oddHBand="0" w:evenHBand="0" w:firstRowFirstColumn="0" w:firstRowLastColumn="0" w:lastRowFirstColumn="0" w:lastRowLastColumn="0"/>
+              <w:t>Virtual M</w:t>
+            </w:r>
+            <w:r>
               <w:rPr>
                 <w:rFonts w:ascii="Times New Roman" w:hAnsi="Times New Roman"/>
                 <w:i w:val="0"/>
                 <w:sz w:val="24"/>
                 <w:szCs w:val="24"/>
               </w:rPr>
-            </w:pPr>
-            <w:r>
+              <w:t>achine</w:t>
+            </w:r>
+          </w:p>
+        </w:tc>
+        <w:tc>
+          <w:tcPr>
+            <w:tcW w:w="4932" w:type="dxa"/>
+          </w:tcPr>
+          <w:p>
+            <w:pPr>
+              <w:pStyle w:val="template"/>
+              <w:keepNext/>
+              <w:spacing w:line="360" w:lineRule="auto"/>
+              <w:cnfStyle w:val="000000000000" w:firstRow="0" w:lastRow="0" w:firstColumn="0" w:lastColumn="0" w:oddVBand="0" w:evenVBand="0" w:oddHBand="0" w:evenHBand="0" w:firstRowFirstColumn="0" w:firstRowLastColumn="0" w:lastRowFirstColumn="0" w:lastRowLastColumn="0"/>
               <w:rPr>
                 <w:rFonts w:ascii="Times New Roman" w:hAnsi="Times New Roman"/>
                 <w:i w:val="0"/>
                 <w:sz w:val="24"/>
                 <w:szCs w:val="24"/>
               </w:rPr>
-              <w:t>S</w:t>
-            </w:r>
+            </w:pPr>
             <w:r>
               <w:rPr>
                 <w:rFonts w:ascii="Times New Roman" w:hAnsi="Times New Roman"/>
@@ -11128,84 +11386,15 @@
                 <w:sz w:val="24"/>
                 <w:szCs w:val="24"/>
               </w:rPr>
-              <w:t>ymbolic name associated with a value and whose associated value may be changed</w:t>
-            </w:r>
-          </w:p>
-        </w:tc>
-      </w:tr>
-      <w:tr>
-        <w:trPr>
-          <w:cnfStyle w:val="000000100000" w:firstRow="0" w:lastRow="0" w:firstColumn="0" w:lastColumn="0" w:oddVBand="0" w:evenVBand="0" w:oddHBand="1" w:evenHBand="0" w:firstRowFirstColumn="0" w:firstRowLastColumn="0" w:lastRowFirstColumn="0" w:lastRowLastColumn="0"/>
-        </w:trPr>
-        <w:tc>
-          <w:tcPr>
-            <w:cnfStyle w:val="001000000000" w:firstRow="0" w:lastRow="0" w:firstColumn="1" w:lastColumn="0" w:oddVBand="0" w:evenVBand="0" w:oddHBand="0" w:evenHBand="0" w:firstRowFirstColumn="0" w:firstRowLastColumn="0" w:lastRowFirstColumn="0" w:lastRowLastColumn="0"/>
-            <w:tcW w:w="4932" w:type="dxa"/>
-          </w:tcPr>
-          <w:p>
-            <w:pPr>
-              <w:pStyle w:val="template"/>
-              <w:spacing w:line="360" w:lineRule="auto"/>
+              <w:t>S</w:t>
+            </w:r>
+            <w:r>
               <w:rPr>
                 <w:rFonts w:ascii="Times New Roman" w:hAnsi="Times New Roman"/>
                 <w:i w:val="0"/>
                 <w:sz w:val="24"/>
                 <w:szCs w:val="24"/>
               </w:rPr>
-            </w:pPr>
-            <w:r>
-              <w:rPr>
-                <w:rFonts w:ascii="Times New Roman" w:hAnsi="Times New Roman"/>
-                <w:i w:val="0"/>
-                <w:sz w:val="24"/>
-                <w:szCs w:val="24"/>
-              </w:rPr>
-              <w:t>Virtual M</w:t>
-            </w:r>
-            <w:r>
-              <w:rPr>
-                <w:rFonts w:ascii="Times New Roman" w:hAnsi="Times New Roman"/>
-                <w:i w:val="0"/>
-                <w:sz w:val="24"/>
-                <w:szCs w:val="24"/>
-              </w:rPr>
-              <w:t>achine</w:t>
-            </w:r>
-          </w:p>
-        </w:tc>
-        <w:tc>
-          <w:tcPr>
-            <w:tcW w:w="4932" w:type="dxa"/>
-          </w:tcPr>
-          <w:p>
-            <w:pPr>
-              <w:pStyle w:val="template"/>
-              <w:keepNext/>
-              <w:spacing w:line="360" w:lineRule="auto"/>
-              <w:cnfStyle w:val="000000100000" w:firstRow="0" w:lastRow="0" w:firstColumn="0" w:lastColumn="0" w:oddVBand="0" w:evenVBand="0" w:oddHBand="1" w:evenHBand="0" w:firstRowFirstColumn="0" w:firstRowLastColumn="0" w:lastRowFirstColumn="0" w:lastRowLastColumn="0"/>
-              <w:rPr>
-                <w:rFonts w:ascii="Times New Roman" w:hAnsi="Times New Roman"/>
-                <w:i w:val="0"/>
-                <w:sz w:val="24"/>
-                <w:szCs w:val="24"/>
-              </w:rPr>
-            </w:pPr>
-            <w:r>
-              <w:rPr>
-                <w:rFonts w:ascii="Times New Roman" w:hAnsi="Times New Roman"/>
-                <w:i w:val="0"/>
-                <w:sz w:val="24"/>
-                <w:szCs w:val="24"/>
-              </w:rPr>
-              <w:t>S</w:t>
-            </w:r>
-            <w:r>
-              <w:rPr>
-                <w:rFonts w:ascii="Times New Roman" w:hAnsi="Times New Roman"/>
-                <w:i w:val="0"/>
-                <w:sz w:val="24"/>
-                <w:szCs w:val="24"/>
-              </w:rPr>
               <w:t>oftware-based emulation of a computer</w:t>
             </w:r>
           </w:p>
@@ -11284,7 +11473,7 @@
         <w:lastRenderedPageBreak/>
         <w:t>Overall Description</w:t>
       </w:r>
-      <w:bookmarkEnd w:id="14"/>
+      <w:bookmarkEnd w:id="13"/>
       <w:bookmarkEnd w:id="17"/>
     </w:p>
     <w:p>
@@ -18247,7 +18436,6 @@
           <w:citation/>
         </w:sdtPr>
         <w:sdtContent>
-          <w:proofErr w:type="gramEnd"/>
           <w:r>
             <w:rPr>
               <w:rFonts w:ascii="Times New Roman" w:hAnsi="Times New Roman"/>
@@ -18279,7 +18467,6 @@
             </w:rPr>
             <w:fldChar w:fldCharType="end"/>
           </w:r>
-          <w:proofErr w:type="gramStart"/>
         </w:sdtContent>
       </w:sdt>
       <w:r>
@@ -35145,7 +35332,7 @@
       <w:rPr>
         <w:noProof/>
       </w:rPr>
-      <w:t>5</w:t>
+      <w:t>12</w:t>
     </w:r>
     <w:r>
       <w:fldChar w:fldCharType="end"/>
@@ -40405,7 +40592,7 @@
 </file>
 
 <file path=customXml/itemProps1.xml><?xml version="1.0" encoding="utf-8"?>
-<ds:datastoreItem xmlns:ds="http://schemas.openxmlformats.org/officeDocument/2006/customXml" ds:itemID="{B9FE2B6B-333F-4DF6-8675-9A918CD67954}">
+<ds:datastoreItem xmlns:ds="http://schemas.openxmlformats.org/officeDocument/2006/customXml" ds:itemID="{8A94CB76-41C4-4E70-8972-67CCABEF883A}">
   <ds:schemaRefs>
     <ds:schemaRef ds:uri="http://schemas.openxmlformats.org/officeDocument/2006/bibliography"/>
   </ds:schemaRefs>

</xml_diff>